<commit_message>
Added readme, got rid of .Rmd manuscript (all Quarto), tweaked Quarto
</commit_message>
<xml_diff>
--- a/5_manuscript/manuscript.docx
+++ b/5_manuscript/manuscript.docx
@@ -336,7 +336,21 @@
         </w:r>
       </w:hyperlink>
       <w:r>
-        <w:t xml:space="preserve">.</w:t>
+        <w:t xml:space="preserve">. Inline and latex equations are easy:</w:t>
+      </w:r>
+      <w:r>
+        <w:t xml:space="preserve"> </w:t>
+      </w:r>
+      <m:oMath>
+        <m:r>
+          <m:t>π</m:t>
+        </m:r>
+      </m:oMath>
+      <w:r>
+        <w:t xml:space="preserve"> </w:t>
+      </w:r>
+      <w:r>
+        <w:t xml:space="preserve">equals 3.1415927.</w:t>
       </w:r>
     </w:p>
     <w:p>
@@ -368,7 +382,7 @@
         <w:pStyle w:val="FirstParagraph"/>
       </w:pPr>
       <w:r>
-        <w:t xml:space="preserve">A</w:t>
+        <w:t xml:space="preserve">Text.</w:t>
       </w:r>
     </w:p>
     <w:p>
@@ -392,7 +406,7 @@
         <w:pStyle w:val="FirstParagraph"/>
       </w:pPr>
       <w:r>
-        <w:t xml:space="preserve">A</w:t>
+        <w:t xml:space="preserve">Text.</w:t>
       </w:r>
     </w:p>
     <w:p>
@@ -415,7 +429,7 @@
         <w:pStyle w:val="FirstParagraph"/>
       </w:pPr>
       <w:r>
-        <w:t xml:space="preserve">A</w:t>
+        <w:t xml:space="preserve">Text.</w:t>
       </w:r>
     </w:p>
     <w:p>
@@ -453,7 +467,7 @@
         <w:t xml:space="preserve"> </w:t>
       </w:r>
       <w:r>
-        <w:t xml:space="preserve">A</w:t>
+        <w:t xml:space="preserve">Text.</w:t>
       </w:r>
     </w:p>
     <w:p>
@@ -471,7 +485,7 @@
         <w:t xml:space="preserve"> </w:t>
       </w:r>
       <w:r>
-        <w:t xml:space="preserve">A</w:t>
+        <w:t xml:space="preserve">Text.</w:t>
       </w:r>
     </w:p>
     <w:p>
@@ -489,7 +503,7 @@
         <w:t xml:space="preserve"> </w:t>
       </w:r>
       <w:r>
-        <w:t xml:space="preserve">A</w:t>
+        <w:t xml:space="preserve">Text.</w:t>
       </w:r>
     </w:p>
     <w:p>
@@ -507,7 +521,7 @@
         <w:t xml:space="preserve"> </w:t>
       </w:r>
       <w:r>
-        <w:t xml:space="preserve">A</w:t>
+        <w:t xml:space="preserve">Text.</w:t>
       </w:r>
     </w:p>
     <w:p>
@@ -525,7 +539,7 @@
         <w:t xml:space="preserve"> </w:t>
       </w:r>
       <w:r>
-        <w:t xml:space="preserve">A</w:t>
+        <w:t xml:space="preserve">Text.</w:t>
       </w:r>
     </w:p>
     <w:p>
@@ -537,7 +551,13 @@
           <w:bCs/>
           <w:b/>
         </w:rPr>
-        <w:t xml:space="preserve">Authors’ contributions: A</w:t>
+        <w:t xml:space="preserve">Authors’ contributions:</w:t>
+      </w:r>
+      <w:r>
+        <w:t xml:space="preserve"> </w:t>
+      </w:r>
+      <w:r>
+        <w:t xml:space="preserve">Text.</w:t>
       </w:r>
     </w:p>
     <w:p>

</xml_diff>

<commit_message>
Added custom cross-referencing for supplemental tables and figures.
</commit_message>
<xml_diff>
--- a/5_manuscript/manuscript.docx
+++ b/5_manuscript/manuscript.docx
@@ -135,8 +135,8 @@
       </w:pPr>
       <w:r>
         <w:rPr>
+          <w:b/>
           <w:bCs/>
-          <w:b/>
         </w:rPr>
         <w:t xml:space="preserve">Corresponding author:</w:t>
       </w:r>
@@ -147,8 +147,8 @@
       </w:pPr>
       <w:r>
         <w:rPr>
+          <w:b/>
           <w:bCs/>
-          <w:b/>
         </w:rPr>
         <w:t xml:space="preserve">Key words:</w:t>
       </w:r>
@@ -159,8 +159,8 @@
       </w:pPr>
       <w:r>
         <w:rPr>
+          <w:b/>
           <w:bCs/>
-          <w:b/>
         </w:rPr>
         <w:t xml:space="preserve">Running title:</w:t>
       </w:r>
@@ -185,8 +185,8 @@
       </w:pPr>
       <w:r>
         <w:rPr>
+          <w:b/>
           <w:bCs/>
-          <w:b/>
         </w:rPr>
         <w:t xml:space="preserve">Background:</w:t>
       </w:r>
@@ -203,8 +203,8 @@
       </w:pPr>
       <w:r>
         <w:rPr>
+          <w:b/>
           <w:bCs/>
-          <w:b/>
         </w:rPr>
         <w:t xml:space="preserve">Methods:</w:t>
       </w:r>
@@ -221,8 +221,8 @@
       </w:pPr>
       <w:r>
         <w:rPr>
+          <w:b/>
           <w:bCs/>
-          <w:b/>
         </w:rPr>
         <w:t xml:space="preserve">Results:</w:t>
       </w:r>
@@ -239,8 +239,8 @@
       </w:pPr>
       <w:r>
         <w:rPr>
+          <w:b/>
           <w:bCs/>
-          <w:b/>
         </w:rPr>
         <w:t xml:space="preserve">Conclusions:</w:t>
       </w:r>
@@ -299,12 +299,12 @@
       <w:r>
         <w:t xml:space="preserve"> </w:t>
       </w:r>
-      <w:hyperlink w:anchor="cor-sample">
+      <w:hyperlink w:anchor="table-sample">
         <w:r>
           <w:rPr>
             <w:rStyle w:val="Hyperlink"/>
           </w:rPr>
-          <w:t xml:space="preserve">Table S 1</w:t>
+          <w:t xml:space="preserve">Table5 1</w:t>
         </w:r>
       </w:hyperlink>
       <w:r>
@@ -313,12 +313,12 @@
       <w:r>
         <w:t xml:space="preserve"> </w:t>
       </w:r>
-      <w:hyperlink w:anchor="thm-sample">
+      <w:hyperlink w:anchor="supptbl-sample">
         <w:r>
           <w:rPr>
             <w:rStyle w:val="Hyperlink"/>
           </w:rPr>
-          <w:t xml:space="preserve">Table 1</w:t>
+          <w:t xml:space="preserve">Table S1</w:t>
         </w:r>
       </w:hyperlink>
       <w:r>
@@ -327,12 +327,12 @@
       <w:r>
         <w:t xml:space="preserve"> </w:t>
       </w:r>
-      <w:hyperlink w:anchor="lem-sample">
+      <w:hyperlink w:anchor="suppfig-sample">
         <w:r>
           <w:rPr>
             <w:rStyle w:val="Hyperlink"/>
           </w:rPr>
-          <w:t xml:space="preserve">Figure S 1</w:t>
+          <w:t xml:space="preserve">Figure S1</w:t>
         </w:r>
       </w:hyperlink>
       <w:r>
@@ -458,8 +458,8 @@
       </w:pPr>
       <w:r>
         <w:rPr>
+          <w:b/>
           <w:bCs/>
-          <w:b/>
         </w:rPr>
         <w:t xml:space="preserve">Funding:</w:t>
       </w:r>
@@ -476,8 +476,26 @@
       </w:pPr>
       <w:r>
         <w:rPr>
+          <w:b/>
           <w:bCs/>
+        </w:rPr>
+        <w:t xml:space="preserve">Acknowledgements:</w:t>
+      </w:r>
+      <w:r>
+        <w:t xml:space="preserve"> </w:t>
+      </w:r>
+      <w:r>
+        <w:t xml:space="preserve">The authors thank X for their guidance on the analysis.</w:t>
+      </w:r>
+    </w:p>
+    <w:p>
+      <w:pPr>
+        <w:pStyle w:val="BodyText"/>
+      </w:pPr>
+      <w:r>
+        <w:rPr>
           <w:b/>
+          <w:bCs/>
         </w:rPr>
         <w:t xml:space="preserve">Conflicts:</w:t>
       </w:r>
@@ -494,8 +512,8 @@
       </w:pPr>
       <w:r>
         <w:rPr>
+          <w:b/>
           <w:bCs/>
-          <w:b/>
         </w:rPr>
         <w:t xml:space="preserve">Ethics/Consent:</w:t>
       </w:r>
@@ -512,8 +530,8 @@
       </w:pPr>
       <w:r>
         <w:rPr>
+          <w:b/>
           <w:bCs/>
-          <w:b/>
         </w:rPr>
         <w:t xml:space="preserve">Data and materials:</w:t>
       </w:r>
@@ -521,7 +539,7 @@
         <w:t xml:space="preserve"> </w:t>
       </w:r>
       <w:r>
-        <w:t xml:space="preserve">Text.</w:t>
+        <w:t xml:space="preserve">Data use agreements do not allow sharing of individual-level data. All other data will be made publically available.</w:t>
       </w:r>
     </w:p>
     <w:p>
@@ -530,8 +548,8 @@
       </w:pPr>
       <w:r>
         <w:rPr>
+          <w:b/>
           <w:bCs/>
-          <w:b/>
         </w:rPr>
         <w:t xml:space="preserve">Code availability:</w:t>
       </w:r>
@@ -539,7 +557,7 @@
         <w:t xml:space="preserve"> </w:t>
       </w:r>
       <w:r>
-        <w:t xml:space="preserve">Text.</w:t>
+        <w:t xml:space="preserve">All analytical code will be posted in a public repository upon publication.</w:t>
       </w:r>
     </w:p>
     <w:p>
@@ -548,8 +566,8 @@
       </w:pPr>
       <w:r>
         <w:rPr>
+          <w:b/>
           <w:bCs/>
-          <w:b/>
         </w:rPr>
         <w:t xml:space="preserve">Authors’ contributions:</w:t>
       </w:r>
@@ -607,8 +625,8 @@
       </w:r>
       <w:r>
         <w:rPr>
+          <w:i/>
           <w:iCs/>
-          <w:i/>
         </w:rPr>
         <w:t xml:space="preserve">Value in Health</w:t>
       </w:r>
@@ -641,635 +659,642 @@
         <w:t xml:space="preserve">Tables</w:t>
       </w:r>
     </w:p>
-    <w:bookmarkStart w:id="31" w:name="thm-sample"/>
-    <w:p>
-      <w:pPr>
-        <w:pStyle w:val="FirstParagraph"/>
-      </w:pPr>
-      <w:r>
-        <w:rPr>
-          <w:bCs/>
-          <w:b/>
-        </w:rPr>
-        <w:t xml:space="preserve">Table 1</w:t>
-      </w:r>
-      <w:r>
-        <w:rPr>
-          <w:bCs/>
-          <w:b/>
-        </w:rPr>
-        <w:t xml:space="preserve"> </w:t>
-      </w:r>
-      <w:r>
-        <w:t xml:space="preserve">Table caption here.</w:t>
-      </w:r>
-    </w:p>
-    <w:tbl xmlns:w="http://schemas.openxmlformats.org/wordprocessingml/2006/main" xmlns:r="http://schemas.openxmlformats.org/officeDocument/2006/relationships" xmlns:w14="http://schemas.microsoft.com/office/word/2010/wordml" xmlns:wp="http://schemas.openxmlformats.org/drawingml/2006/wordprocessingDrawing" xmlns:a="http://schemas.openxmlformats.org/drawingml/2006/main" xmlns:pic="http://schemas.openxmlformats.org/drawingml/2006/picture">
-      <w:tblPr>
-        <w:tblLayout w:type="fixed"/>
-        <w:jc w:val="center"/>
-        <w:tblLook w:firstRow="1" w:lastRow="0" w:firstColumn="0" w:lastColumn="0" w:noHBand="0" w:noVBand="1"/>
-      </w:tblPr>
-      <w:tblGrid>
-        <w:gridCol w:w="2448"/>
-        <w:gridCol w:w="1080"/>
-      </w:tblGrid>
-      <w:tr>
-        <w:trPr>
-          <w:trHeight w:val="360" w:hRule="auto"/>
-          <w:tblHeader/>
-        </w:trPr>
-        header1
-        <w:tc>
-          <w:tcPr>
-            <w:tcBorders>
-              <w:bottom w:val="single" w:sz="6" w:space="0" w:color="666666"/>
-              <w:top w:val="single" w:sz="6" w:space="0" w:color="666666"/>
-              <w:left w:val="single" w:sz="6" w:space="0" w:color="666666"/>
-              <w:right w:val="single" w:sz="6" w:space="0" w:color="666666"/>
-            </w:tcBorders>
-            <w:shd w:val="clear" w:color="auto" w:fill="EAEAEA"/>
-            <w:tcMar>
-              <w:top w:w="0" w:type="dxa"/>
-              <w:bottom w:w="0" w:type="dxa"/>
-              <w:left w:w="0" w:type="dxa"/>
-              <w:right w:w="0" w:type="dxa"/>
-            </w:tcMar>
-            <w:vAlign w:val="center"/>
-          </w:tcPr>
-          <w:p>
-            <w:pPr>
-              <w:pStyle w:val="Normal"/>
-              <w:jc w:val="left"/>
-              <w:pBdr>
-                <w:bottom w:val="none" w:sz="0" w:space="0" w:color="000000"/>
-                <w:top w:val="none" w:sz="0" w:space="0" w:color="000000"/>
-                <w:left w:val="none" w:sz="0" w:space="0" w:color="000000"/>
-                <w:right w:val="none" w:sz="0" w:space="0" w:color="000000"/>
-              </w:pBdr>
-              <w:spacing w:after="100" w:before="100" w:line="240"/>
-              <w:ind w:left="100" w:right="100" w:firstLine="0" w:firstLineChars="0"/>
-            </w:pPr>
-            <w:r xmlns:w="http://schemas.openxmlformats.org/wordprocessingml/2006/main" xmlns:wp="http://schemas.openxmlformats.org/drawingml/2006/wordprocessingDrawing" xmlns:r="http://schemas.openxmlformats.org/officeDocument/2006/relationships" xmlns:w14="http://schemas.microsoft.com/office/word/2010/wordml">
-              <w:rPr>
-                <w:rFonts w:ascii="Times" w:hAnsi="Times" w:eastAsia="Times" w:cs="Times"/>
-                <w:i w:val="false"/>
-                <w:b w:val="true"/>
-                <w:u w:val="none"/>
-                <w:sz w:val="20"/>
-                <w:szCs w:val="20"/>
-                <w:color w:val="000000"/>
-              </w:rPr>
-              <w:t xml:space="preserve">col1</w:t>
-            </w:r>
-          </w:p>
-        </w:tc>
-        <w:tc>
-          <w:tcPr>
-            <w:tcBorders>
-              <w:bottom w:val="single" w:sz="6" w:space="0" w:color="666666"/>
-              <w:top w:val="single" w:sz="6" w:space="0" w:color="666666"/>
-              <w:left w:val="single" w:sz="6" w:space="0" w:color="666666"/>
-              <w:right w:val="single" w:sz="6" w:space="0" w:color="666666"/>
-            </w:tcBorders>
-            <w:shd w:val="clear" w:color="auto" w:fill="EAEAEA"/>
-            <w:tcMar>
-              <w:top w:w="0" w:type="dxa"/>
-              <w:bottom w:w="0" w:type="dxa"/>
-              <w:left w:w="0" w:type="dxa"/>
-              <w:right w:w="0" w:type="dxa"/>
-            </w:tcMar>
-            <w:vAlign w:val="center"/>
-          </w:tcPr>
-          <w:p>
-            <w:pPr>
-              <w:pStyle w:val="Normal"/>
-              <w:jc w:val="left"/>
-              <w:pBdr>
-                <w:bottom w:val="none" w:sz="0" w:space="0" w:color="000000"/>
-                <w:top w:val="none" w:sz="0" w:space="0" w:color="000000"/>
-                <w:left w:val="none" w:sz="0" w:space="0" w:color="000000"/>
-                <w:right w:val="none" w:sz="0" w:space="0" w:color="000000"/>
-              </w:pBdr>
-              <w:spacing w:after="100" w:before="100" w:line="240"/>
-              <w:ind w:left="100" w:right="100" w:firstLine="0" w:firstLineChars="0"/>
-            </w:pPr>
-            <w:r xmlns:w="http://schemas.openxmlformats.org/wordprocessingml/2006/main" xmlns:wp="http://schemas.openxmlformats.org/drawingml/2006/wordprocessingDrawing" xmlns:r="http://schemas.openxmlformats.org/officeDocument/2006/relationships" xmlns:w14="http://schemas.microsoft.com/office/word/2010/wordml">
-              <w:rPr>
-                <w:rFonts w:ascii="Times" w:hAnsi="Times" w:eastAsia="Times" w:cs="Times"/>
-                <w:i w:val="false"/>
-                <w:b w:val="true"/>
-                <w:u w:val="none"/>
-                <w:sz w:val="20"/>
-                <w:szCs w:val="20"/>
-                <w:color w:val="000000"/>
-              </w:rPr>
-              <w:t xml:space="preserve">col2</w:t>
-            </w:r>
-          </w:p>
-        </w:tc>
-      </w:tr>
-      <w:tr>
-        <w:trPr>
-          <w:trHeight w:val="360" w:hRule="auto"/>
-        </w:trPr>
-        body1
-        <w:tc>
-          <w:tcPr>
-            <w:gridSpan w:val="2"/>
-            <w:tcBorders>
-              <w:bottom w:val="single" w:sz="6" w:space="0" w:color="666666"/>
-              <w:top w:val="single" w:sz="6" w:space="0" w:color="666666"/>
-              <w:left w:val="single" w:sz="6" w:space="0" w:color="666666"/>
-              <w:right w:val="single" w:sz="6" w:space="0" w:color="666666"/>
-            </w:tcBorders>
-            <w:shd w:val="clear" w:color="auto" w:fill="DDDDDD"/>
-            <w:tcMar>
-              <w:top w:w="0" w:type="dxa"/>
-              <w:bottom w:w="0" w:type="dxa"/>
-              <w:left w:w="0" w:type="dxa"/>
-              <w:right w:w="0" w:type="dxa"/>
-            </w:tcMar>
-            <w:vAlign w:val="center"/>
-          </w:tcPr>
-          <w:p>
-            <w:pPr>
-              <w:pStyle w:val="Normal"/>
-              <w:jc w:val="left"/>
-              <w:pBdr>
-                <w:bottom w:val="none" w:sz="0" w:space="0" w:color="000000"/>
-                <w:top w:val="none" w:sz="0" w:space="0" w:color="000000"/>
-                <w:left w:val="none" w:sz="0" w:space="0" w:color="000000"/>
-                <w:right w:val="none" w:sz="0" w:space="0" w:color="000000"/>
-              </w:pBdr>
-              <w:spacing w:after="100" w:before="100" w:line="240"/>
-              <w:ind w:left="100" w:right="100" w:firstLine="0" w:firstLineChars="0"/>
-            </w:pPr>
-            <w:r xmlns:w="http://schemas.openxmlformats.org/wordprocessingml/2006/main" xmlns:wp="http://schemas.openxmlformats.org/drawingml/2006/wordprocessingDrawing" xmlns:r="http://schemas.openxmlformats.org/officeDocument/2006/relationships" xmlns:w14="http://schemas.microsoft.com/office/word/2010/wordml">
-              <w:rPr>
-                <w:rFonts w:ascii="Times" w:hAnsi="Times" w:eastAsia="Times" w:cs="Times"/>
-                <w:i w:val="false"/>
-                <w:b w:val="true"/>
-                <w:u w:val="none"/>
-                <w:sz w:val="20"/>
-                <w:szCs w:val="20"/>
-                <w:color w:val="000000"/>
-              </w:rPr>
-              <w:t xml:space="preserve">A</w:t>
-            </w:r>
-          </w:p>
-        </w:tc>
-      </w:tr>
-      <w:tr>
-        <w:trPr>
-          <w:trHeight w:val="360" w:hRule="auto"/>
-        </w:trPr>
-        body2
-        <w:tc>
-          <w:tcPr>
-            <w:tcBorders>
-              <w:bottom w:val="single" w:sz="6" w:space="0" w:color="666666"/>
-              <w:top w:val="single" w:sz="6" w:space="0" w:color="666666"/>
-              <w:left w:val="single" w:sz="6" w:space="0" w:color="666666"/>
-              <w:right w:val="single" w:sz="6" w:space="0" w:color="666666"/>
-            </w:tcBorders>
-            <w:shd w:val="clear" w:color="auto" w:fill="FFFFFF"/>
-            <w:tcMar>
-              <w:top w:w="0" w:type="dxa"/>
-              <w:bottom w:w="0" w:type="dxa"/>
-              <w:left w:w="0" w:type="dxa"/>
-              <w:right w:w="0" w:type="dxa"/>
-            </w:tcMar>
-            <w:vAlign w:val="center"/>
-          </w:tcPr>
-          <w:p>
-            <w:pPr>
-              <w:pStyle w:val="Normal"/>
-              <w:jc w:val="left"/>
-              <w:pBdr>
-                <w:bottom w:val="none" w:sz="0" w:space="0" w:color="000000"/>
-                <w:top w:val="none" w:sz="0" w:space="0" w:color="000000"/>
-                <w:left w:val="none" w:sz="0" w:space="0" w:color="000000"/>
-                <w:right w:val="none" w:sz="0" w:space="0" w:color="000000"/>
-              </w:pBdr>
-              <w:spacing w:after="100" w:before="100" w:line="240"/>
-              <w:ind w:left="100" w:right="100" w:firstLine="0" w:firstLineChars="0"/>
-            </w:pPr>
-            <w:r xmlns:w="http://schemas.openxmlformats.org/wordprocessingml/2006/main" xmlns:wp="http://schemas.openxmlformats.org/drawingml/2006/wordprocessingDrawing" xmlns:r="http://schemas.openxmlformats.org/officeDocument/2006/relationships" xmlns:w14="http://schemas.microsoft.com/office/word/2010/wordml">
-              <w:rPr>
-                <w:rFonts w:ascii="Times" w:hAnsi="Times" w:eastAsia="Times" w:cs="Times"/>
-                <w:i w:val="false"/>
-                <w:b w:val="false"/>
-                <w:u w:val="none"/>
-                <w:sz w:val="20"/>
-                <w:szCs w:val="20"/>
-                <w:color w:val="000000"/>
-              </w:rPr>
-              <w:t xml:space="preserve">1</w:t>
-            </w:r>
-          </w:p>
-        </w:tc>
-        <w:tc>
-          <w:tcPr>
-            <w:tcBorders>
-              <w:bottom w:val="single" w:sz="6" w:space="0" w:color="666666"/>
-              <w:top w:val="single" w:sz="6" w:space="0" w:color="666666"/>
-              <w:left w:val="single" w:sz="6" w:space="0" w:color="666666"/>
-              <w:right w:val="single" w:sz="6" w:space="0" w:color="666666"/>
-            </w:tcBorders>
-            <w:shd w:val="clear" w:color="auto" w:fill="FFFFFF"/>
-            <w:tcMar>
-              <w:top w:w="0" w:type="dxa"/>
-              <w:bottom w:w="0" w:type="dxa"/>
-              <w:left w:w="0" w:type="dxa"/>
-              <w:right w:w="0" w:type="dxa"/>
-            </w:tcMar>
-            <w:vAlign w:val="center"/>
-          </w:tcPr>
-          <w:p>
-            <w:pPr>
-              <w:pStyle w:val="Normal"/>
-              <w:jc w:val="left"/>
-              <w:pBdr>
-                <w:bottom w:val="none" w:sz="0" w:space="0" w:color="000000"/>
-                <w:top w:val="none" w:sz="0" w:space="0" w:color="000000"/>
-                <w:left w:val="none" w:sz="0" w:space="0" w:color="000000"/>
-                <w:right w:val="none" w:sz="0" w:space="0" w:color="000000"/>
-              </w:pBdr>
-              <w:spacing w:after="100" w:before="100" w:line="240"/>
-              <w:ind w:left="100" w:right="100" w:firstLine="0" w:firstLineChars="0"/>
-            </w:pPr>
-            <w:r xmlns:w="http://schemas.openxmlformats.org/wordprocessingml/2006/main" xmlns:wp="http://schemas.openxmlformats.org/drawingml/2006/wordprocessingDrawing" xmlns:r="http://schemas.openxmlformats.org/officeDocument/2006/relationships" xmlns:w14="http://schemas.microsoft.com/office/word/2010/wordml">
-              <w:rPr>
-                <w:rFonts w:ascii="Times" w:hAnsi="Times" w:eastAsia="Times" w:cs="Times"/>
-                <w:i w:val="false"/>
-                <w:b w:val="false"/>
-                <w:u w:val="none"/>
-                <w:sz w:val="20"/>
-                <w:szCs w:val="20"/>
-                <w:color w:val="000000"/>
-              </w:rPr>
-              <w:t xml:space="preserve">Yes</w:t>
-            </w:r>
-          </w:p>
-        </w:tc>
-      </w:tr>
-      <w:tr>
-        <w:trPr>
-          <w:trHeight w:val="360" w:hRule="auto"/>
-        </w:trPr>
-        body3
-        <w:tc>
-          <w:tcPr>
-            <w:tcBorders>
-              <w:bottom w:val="single" w:sz="6" w:space="0" w:color="666666"/>
-              <w:top w:val="single" w:sz="6" w:space="0" w:color="666666"/>
-              <w:left w:val="single" w:sz="6" w:space="0" w:color="666666"/>
-              <w:right w:val="single" w:sz="6" w:space="0" w:color="666666"/>
-            </w:tcBorders>
-            <w:shd w:val="clear" w:color="auto" w:fill="FFFFFF"/>
-            <w:tcMar>
-              <w:top w:w="0" w:type="dxa"/>
-              <w:bottom w:w="0" w:type="dxa"/>
-              <w:left w:w="0" w:type="dxa"/>
-              <w:right w:w="0" w:type="dxa"/>
-            </w:tcMar>
-            <w:vAlign w:val="center"/>
-          </w:tcPr>
-          <w:p>
-            <w:pPr>
-              <w:pStyle w:val="Normal"/>
-              <w:jc w:val="left"/>
-              <w:pBdr>
-                <w:bottom w:val="none" w:sz="0" w:space="0" w:color="000000"/>
-                <w:top w:val="none" w:sz="0" w:space="0" w:color="000000"/>
-                <w:left w:val="none" w:sz="0" w:space="0" w:color="000000"/>
-                <w:right w:val="none" w:sz="0" w:space="0" w:color="000000"/>
-              </w:pBdr>
-              <w:spacing w:after="100" w:before="100" w:line="240"/>
-              <w:ind w:left="100" w:right="100" w:firstLine="0" w:firstLineChars="0"/>
-            </w:pPr>
-            <w:r xmlns:w="http://schemas.openxmlformats.org/wordprocessingml/2006/main" xmlns:wp="http://schemas.openxmlformats.org/drawingml/2006/wordprocessingDrawing" xmlns:r="http://schemas.openxmlformats.org/officeDocument/2006/relationships" xmlns:w14="http://schemas.microsoft.com/office/word/2010/wordml">
-              <w:rPr>
-                <w:rFonts w:ascii="Times" w:hAnsi="Times" w:eastAsia="Times" w:cs="Times"/>
-                <w:i w:val="false"/>
-                <w:b w:val="false"/>
-                <w:u w:val="none"/>
-                <w:sz w:val="20"/>
-                <w:szCs w:val="20"/>
-                <w:color w:val="000000"/>
-              </w:rPr>
-              <w:t xml:space="preserve">2</w:t>
-            </w:r>
-          </w:p>
-        </w:tc>
-        <w:tc>
-          <w:tcPr>
-            <w:tcBorders>
-              <w:bottom w:val="single" w:sz="6" w:space="0" w:color="666666"/>
-              <w:top w:val="single" w:sz="6" w:space="0" w:color="666666"/>
-              <w:left w:val="single" w:sz="6" w:space="0" w:color="666666"/>
-              <w:right w:val="single" w:sz="6" w:space="0" w:color="666666"/>
-            </w:tcBorders>
-            <w:shd w:val="clear" w:color="auto" w:fill="FFFFFF"/>
-            <w:tcMar>
-              <w:top w:w="0" w:type="dxa"/>
-              <w:bottom w:w="0" w:type="dxa"/>
-              <w:left w:w="0" w:type="dxa"/>
-              <w:right w:w="0" w:type="dxa"/>
-            </w:tcMar>
-            <w:vAlign w:val="center"/>
-          </w:tcPr>
-          <w:p>
-            <w:pPr>
-              <w:pStyle w:val="Normal"/>
-              <w:jc w:val="left"/>
-              <w:pBdr>
-                <w:bottom w:val="none" w:sz="0" w:space="0" w:color="000000"/>
-                <w:top w:val="none" w:sz="0" w:space="0" w:color="000000"/>
-                <w:left w:val="none" w:sz="0" w:space="0" w:color="000000"/>
-                <w:right w:val="none" w:sz="0" w:space="0" w:color="000000"/>
-              </w:pBdr>
-              <w:spacing w:after="100" w:before="100" w:line="240"/>
-              <w:ind w:left="100" w:right="100" w:firstLine="0" w:firstLineChars="0"/>
-            </w:pPr>
-            <w:r xmlns:w="http://schemas.openxmlformats.org/wordprocessingml/2006/main" xmlns:wp="http://schemas.openxmlformats.org/drawingml/2006/wordprocessingDrawing" xmlns:r="http://schemas.openxmlformats.org/officeDocument/2006/relationships" xmlns:w14="http://schemas.microsoft.com/office/word/2010/wordml">
-              <w:rPr>
-                <w:rFonts w:ascii="Times" w:hAnsi="Times" w:eastAsia="Times" w:cs="Times"/>
-                <w:i w:val="false"/>
-                <w:b w:val="false"/>
-                <w:u w:val="none"/>
-                <w:sz w:val="20"/>
-                <w:szCs w:val="20"/>
-                <w:color w:val="000000"/>
-              </w:rPr>
-              <w:t xml:space="preserve">Yes</w:t>
-            </w:r>
-          </w:p>
-        </w:tc>
-      </w:tr>
-      <w:tr>
-        <w:trPr>
-          <w:trHeight w:val="360" w:hRule="auto"/>
-        </w:trPr>
-        body4
-        <w:tc>
-          <w:tcPr>
-            <w:gridSpan w:val="2"/>
-            <w:tcBorders>
-              <w:bottom w:val="single" w:sz="6" w:space="0" w:color="666666"/>
-              <w:top w:val="single" w:sz="6" w:space="0" w:color="666666"/>
-              <w:left w:val="single" w:sz="6" w:space="0" w:color="666666"/>
-              <w:right w:val="single" w:sz="6" w:space="0" w:color="666666"/>
-            </w:tcBorders>
-            <w:shd w:val="clear" w:color="auto" w:fill="DDDDDD"/>
-            <w:tcMar>
-              <w:top w:w="0" w:type="dxa"/>
-              <w:bottom w:w="0" w:type="dxa"/>
-              <w:left w:w="0" w:type="dxa"/>
-              <w:right w:w="0" w:type="dxa"/>
-            </w:tcMar>
-            <w:vAlign w:val="center"/>
-          </w:tcPr>
-          <w:p>
-            <w:pPr>
-              <w:pStyle w:val="Normal"/>
-              <w:jc w:val="left"/>
-              <w:pBdr>
-                <w:bottom w:val="none" w:sz="0" w:space="0" w:color="000000"/>
-                <w:top w:val="none" w:sz="0" w:space="0" w:color="000000"/>
-                <w:left w:val="none" w:sz="0" w:space="0" w:color="000000"/>
-                <w:right w:val="none" w:sz="0" w:space="0" w:color="000000"/>
-              </w:pBdr>
-              <w:spacing w:after="100" w:before="100" w:line="240"/>
-              <w:ind w:left="100" w:right="100" w:firstLine="0" w:firstLineChars="0"/>
-            </w:pPr>
-            <w:r xmlns:w="http://schemas.openxmlformats.org/wordprocessingml/2006/main" xmlns:wp="http://schemas.openxmlformats.org/drawingml/2006/wordprocessingDrawing" xmlns:r="http://schemas.openxmlformats.org/officeDocument/2006/relationships" xmlns:w14="http://schemas.microsoft.com/office/word/2010/wordml">
-              <w:rPr>
-                <w:rFonts w:ascii="Times" w:hAnsi="Times" w:eastAsia="Times" w:cs="Times"/>
-                <w:i w:val="false"/>
-                <w:b w:val="true"/>
-                <w:u w:val="none"/>
-                <w:sz w:val="20"/>
-                <w:szCs w:val="20"/>
-                <w:color w:val="000000"/>
-              </w:rPr>
-              <w:t xml:space="preserve">B</w:t>
-            </w:r>
-          </w:p>
-        </w:tc>
-      </w:tr>
-      <w:tr>
-        <w:trPr>
-          <w:trHeight w:val="360" w:hRule="auto"/>
-        </w:trPr>
-        body5
-        <w:tc>
-          <w:tcPr>
-            <w:tcBorders>
-              <w:bottom w:val="single" w:sz="6" w:space="0" w:color="666666"/>
-              <w:top w:val="single" w:sz="6" w:space="0" w:color="666666"/>
-              <w:left w:val="single" w:sz="6" w:space="0" w:color="666666"/>
-              <w:right w:val="single" w:sz="6" w:space="0" w:color="666666"/>
-            </w:tcBorders>
-            <w:shd w:val="clear" w:color="auto" w:fill="FFFFFF"/>
-            <w:tcMar>
-              <w:top w:w="0" w:type="dxa"/>
-              <w:bottom w:w="0" w:type="dxa"/>
-              <w:left w:w="0" w:type="dxa"/>
-              <w:right w:w="0" w:type="dxa"/>
-            </w:tcMar>
-            <w:vAlign w:val="center"/>
-          </w:tcPr>
-          <w:p>
-            <w:pPr>
-              <w:pStyle w:val="Normal"/>
-              <w:jc w:val="left"/>
-              <w:pBdr>
-                <w:bottom w:val="none" w:sz="0" w:space="0" w:color="000000"/>
-                <w:top w:val="none" w:sz="0" w:space="0" w:color="000000"/>
-                <w:left w:val="none" w:sz="0" w:space="0" w:color="000000"/>
-                <w:right w:val="none" w:sz="0" w:space="0" w:color="000000"/>
-              </w:pBdr>
-              <w:spacing w:after="100" w:before="100" w:line="240"/>
-              <w:ind w:left="100" w:right="100" w:firstLine="0" w:firstLineChars="0"/>
-            </w:pPr>
-            <w:r xmlns:w="http://schemas.openxmlformats.org/wordprocessingml/2006/main" xmlns:wp="http://schemas.openxmlformats.org/drawingml/2006/wordprocessingDrawing" xmlns:r="http://schemas.openxmlformats.org/officeDocument/2006/relationships" xmlns:w14="http://schemas.microsoft.com/office/word/2010/wordml">
-              <w:rPr>
-                <w:rFonts w:ascii="Times" w:hAnsi="Times" w:eastAsia="Times" w:cs="Times"/>
-                <w:i w:val="false"/>
-                <w:b w:val="false"/>
-                <w:u w:val="none"/>
-                <w:sz w:val="20"/>
-                <w:szCs w:val="20"/>
-                <w:color w:val="000000"/>
-              </w:rPr>
-              <w:t xml:space="preserve">1</w:t>
-            </w:r>
-          </w:p>
-        </w:tc>
-        <w:tc>
-          <w:tcPr>
-            <w:tcBorders>
-              <w:bottom w:val="single" w:sz="6" w:space="0" w:color="666666"/>
-              <w:top w:val="single" w:sz="6" w:space="0" w:color="666666"/>
-              <w:left w:val="single" w:sz="6" w:space="0" w:color="666666"/>
-              <w:right w:val="single" w:sz="6" w:space="0" w:color="666666"/>
-            </w:tcBorders>
-            <w:shd w:val="clear" w:color="auto" w:fill="FFFFFF"/>
-            <w:tcMar>
-              <w:top w:w="0" w:type="dxa"/>
-              <w:bottom w:w="0" w:type="dxa"/>
-              <w:left w:w="0" w:type="dxa"/>
-              <w:right w:w="0" w:type="dxa"/>
-            </w:tcMar>
-            <w:vAlign w:val="center"/>
-          </w:tcPr>
-          <w:p>
-            <w:pPr>
-              <w:pStyle w:val="Normal"/>
-              <w:jc w:val="left"/>
-              <w:pBdr>
-                <w:bottom w:val="none" w:sz="0" w:space="0" w:color="000000"/>
-                <w:top w:val="none" w:sz="0" w:space="0" w:color="000000"/>
-                <w:left w:val="none" w:sz="0" w:space="0" w:color="000000"/>
-                <w:right w:val="none" w:sz="0" w:space="0" w:color="000000"/>
-              </w:pBdr>
-              <w:spacing w:after="100" w:before="100" w:line="240"/>
-              <w:ind w:left="100" w:right="100" w:firstLine="0" w:firstLineChars="0"/>
-            </w:pPr>
-            <w:r xmlns:w="http://schemas.openxmlformats.org/wordprocessingml/2006/main" xmlns:wp="http://schemas.openxmlformats.org/drawingml/2006/wordprocessingDrawing" xmlns:r="http://schemas.openxmlformats.org/officeDocument/2006/relationships" xmlns:w14="http://schemas.microsoft.com/office/word/2010/wordml">
-              <w:rPr>
-                <w:rFonts w:ascii="Times" w:hAnsi="Times" w:eastAsia="Times" w:cs="Times"/>
-                <w:i w:val="false"/>
-                <w:b w:val="false"/>
-                <w:u w:val="none"/>
-                <w:sz w:val="20"/>
-                <w:szCs w:val="20"/>
-                <w:color w:val="000000"/>
-              </w:rPr>
-              <w:t xml:space="preserve">No</w:t>
-            </w:r>
-          </w:p>
-        </w:tc>
-      </w:tr>
-      <w:tr>
-        <w:trPr>
-          <w:trHeight w:val="360" w:hRule="auto"/>
-        </w:trPr>
-        body6
-        <w:tc>
-          <w:tcPr>
-            <w:tcBorders>
-              <w:bottom w:val="single" w:sz="6" w:space="0" w:color="666666"/>
-              <w:top w:val="single" w:sz="6" w:space="0" w:color="666666"/>
-              <w:left w:val="single" w:sz="6" w:space="0" w:color="666666"/>
-              <w:right w:val="single" w:sz="6" w:space="0" w:color="666666"/>
-            </w:tcBorders>
-            <w:shd w:val="clear" w:color="auto" w:fill="FFFFFF"/>
-            <w:tcMar>
-              <w:top w:w="0" w:type="dxa"/>
-              <w:bottom w:w="0" w:type="dxa"/>
-              <w:left w:w="0" w:type="dxa"/>
-              <w:right w:w="0" w:type="dxa"/>
-            </w:tcMar>
-            <w:vAlign w:val="center"/>
-          </w:tcPr>
-          <w:p>
-            <w:pPr>
-              <w:pStyle w:val="Normal"/>
-              <w:jc w:val="left"/>
-              <w:pBdr>
-                <w:bottom w:val="none" w:sz="0" w:space="0" w:color="000000"/>
-                <w:top w:val="none" w:sz="0" w:space="0" w:color="000000"/>
-                <w:left w:val="none" w:sz="0" w:space="0" w:color="000000"/>
-                <w:right w:val="none" w:sz="0" w:space="0" w:color="000000"/>
-              </w:pBdr>
-              <w:spacing w:after="100" w:before="100" w:line="240"/>
-              <w:ind w:left="100" w:right="100" w:firstLine="0" w:firstLineChars="0"/>
-            </w:pPr>
-            <w:r xmlns:w="http://schemas.openxmlformats.org/wordprocessingml/2006/main" xmlns:wp="http://schemas.openxmlformats.org/drawingml/2006/wordprocessingDrawing" xmlns:r="http://schemas.openxmlformats.org/officeDocument/2006/relationships" xmlns:w14="http://schemas.microsoft.com/office/word/2010/wordml">
-              <w:rPr>
-                <w:rFonts w:ascii="Times" w:hAnsi="Times" w:eastAsia="Times" w:cs="Times"/>
-                <w:i w:val="false"/>
-                <w:b w:val="false"/>
-                <w:u w:val="none"/>
-                <w:sz w:val="20"/>
-                <w:szCs w:val="20"/>
-                <w:color w:val="000000"/>
-              </w:rPr>
-              <w:t xml:space="preserve">2</w:t>
-            </w:r>
-          </w:p>
-        </w:tc>
-        <w:tc>
-          <w:tcPr>
-            <w:tcBorders>
-              <w:bottom w:val="single" w:sz="6" w:space="0" w:color="666666"/>
-              <w:top w:val="single" w:sz="6" w:space="0" w:color="666666"/>
-              <w:left w:val="single" w:sz="6" w:space="0" w:color="666666"/>
-              <w:right w:val="single" w:sz="6" w:space="0" w:color="666666"/>
-            </w:tcBorders>
-            <w:shd w:val="clear" w:color="auto" w:fill="FFFFFF"/>
-            <w:tcMar>
-              <w:top w:w="0" w:type="dxa"/>
-              <w:bottom w:w="0" w:type="dxa"/>
-              <w:left w:w="0" w:type="dxa"/>
-              <w:right w:w="0" w:type="dxa"/>
-            </w:tcMar>
-            <w:vAlign w:val="center"/>
-          </w:tcPr>
-          <w:p>
-            <w:pPr>
-              <w:pStyle w:val="Normal"/>
-              <w:jc w:val="left"/>
-              <w:pBdr>
-                <w:bottom w:val="none" w:sz="0" w:space="0" w:color="000000"/>
-                <w:top w:val="none" w:sz="0" w:space="0" w:color="000000"/>
-                <w:left w:val="none" w:sz="0" w:space="0" w:color="000000"/>
-                <w:right w:val="none" w:sz="0" w:space="0" w:color="000000"/>
-              </w:pBdr>
-              <w:spacing w:after="100" w:before="100" w:line="240"/>
-              <w:ind w:left="100" w:right="100" w:firstLine="0" w:firstLineChars="0"/>
-            </w:pPr>
-            <w:r xmlns:w="http://schemas.openxmlformats.org/wordprocessingml/2006/main" xmlns:wp="http://schemas.openxmlformats.org/drawingml/2006/wordprocessingDrawing" xmlns:r="http://schemas.openxmlformats.org/officeDocument/2006/relationships" xmlns:w14="http://schemas.microsoft.com/office/word/2010/wordml">
-              <w:rPr>
-                <w:rFonts w:ascii="Times" w:hAnsi="Times" w:eastAsia="Times" w:cs="Times"/>
-                <w:i w:val="false"/>
-                <w:b w:val="false"/>
-                <w:u w:val="none"/>
-                <w:sz w:val="20"/>
-                <w:szCs w:val="20"/>
-                <w:color w:val="000000"/>
-              </w:rPr>
-              <w:t xml:space="preserve">No</w:t>
-            </w:r>
-          </w:p>
-        </w:tc>
-      </w:tr>
-    </w:tbl>
-    <w:bookmarkEnd w:id="31"/>
-    <w:p>
-      <w:r>
-        <w:br w:type="page"/>
-      </w:r>
-    </w:p>
-    <w:bookmarkEnd w:id="32"/>
-    <w:bookmarkStart w:id="37" w:name="figures"/>
-    <w:p>
-      <w:pPr>
-        <w:pStyle w:val="Heading1"/>
-      </w:pPr>
-      <w:r>
-        <w:t xml:space="preserve">Figures</w:t>
-      </w:r>
-    </w:p>
     <w:tbl>
       <w:tblPr>
         <w:tblStyle w:val="Table"/>
         <w:tblW w:type="pct" w:w="5000"/>
+        <w:tblLayout w:type="fixed"/>
         <w:tblLook w:firstRow="0" w:lastRow="0" w:firstColumn="0" w:lastColumn="0" w:noHBand="0" w:noVBand="0" w:val="0000"/>
-        <w:jc w:val="start"/>
+      </w:tblPr>
+      <w:tblGrid>
+        <w:gridCol w:w="7920"/>
+      </w:tblGrid>
+      <w:tr>
+        <w:tc>
+          <w:tcPr/>
+          <w:bookmarkStart w:id="31" w:name="table-sample"/>
+          <w:tbl xmlns:w="http://schemas.openxmlformats.org/wordprocessingml/2006/main" xmlns:r="http://schemas.openxmlformats.org/officeDocument/2006/relationships" xmlns:w14="http://schemas.microsoft.com/office/word/2010/wordml" xmlns:wp="http://schemas.openxmlformats.org/drawingml/2006/wordprocessingDrawing" xmlns:a="http://schemas.openxmlformats.org/drawingml/2006/main" xmlns:pic="http://schemas.openxmlformats.org/drawingml/2006/picture">
+            <w:tblPr>
+              <w:tblLayout w:type="fixed"/>
+              <w:jc w:val="center"/>
+              <w:tblLook w:firstRow="1" w:lastRow="0" w:firstColumn="0" w:lastColumn="0" w:noHBand="0" w:noVBand="1"/>
+            </w:tblPr>
+            <w:tblGrid>
+              <w:gridCol w:w="2448"/>
+              <w:gridCol w:w="1080"/>
+            </w:tblGrid>
+            <w:tr>
+              <w:trPr>
+                <w:trHeight w:val="360" w:hRule="auto"/>
+                <w:tblHeader/>
+              </w:trPr>
+              header1
+              <w:tc>
+                <w:tcPr>
+                  <w:tcBorders>
+                    <w:bottom w:val="single" w:sz="6" w:space="0" w:color="666666"/>
+                    <w:top w:val="single" w:sz="6" w:space="0" w:color="666666"/>
+                    <w:left w:val="single" w:sz="6" w:space="0" w:color="666666"/>
+                    <w:right w:val="single" w:sz="6" w:space="0" w:color="666666"/>
+                  </w:tcBorders>
+                  <w:shd w:val="clear" w:color="auto" w:fill="EAEAEA"/>
+                  <w:tcMar>
+                    <w:top w:w="0" w:type="dxa"/>
+                    <w:bottom w:w="0" w:type="dxa"/>
+                    <w:left w:w="0" w:type="dxa"/>
+                    <w:right w:w="0" w:type="dxa"/>
+                  </w:tcMar>
+                  <w:vAlign w:val="center"/>
+                </w:tcPr>
+                <w:p>
+                  <w:pPr>
+                    <w:pStyle w:val="Normal"/>
+                    <w:jc w:val="left"/>
+                    <w:pBdr>
+                      <w:bottom w:val="none" w:sz="0" w:space="0" w:color="000000"/>
+                      <w:top w:val="none" w:sz="0" w:space="0" w:color="000000"/>
+                      <w:left w:val="none" w:sz="0" w:space="0" w:color="000000"/>
+                      <w:right w:val="none" w:sz="0" w:space="0" w:color="000000"/>
+                    </w:pBdr>
+                    <w:spacing w:after="100" w:before="100" w:line="240"/>
+                    <w:ind w:left="100" w:right="100" w:firstLine="0" w:firstLineChars="0"/>
+                  </w:pPr>
+                  <w:r xmlns:w="http://schemas.openxmlformats.org/wordprocessingml/2006/main" xmlns:wp="http://schemas.openxmlformats.org/drawingml/2006/wordprocessingDrawing" xmlns:r="http://schemas.openxmlformats.org/officeDocument/2006/relationships" xmlns:w14="http://schemas.microsoft.com/office/word/2010/wordml">
+                    <w:rPr>
+                      <w:rFonts w:ascii="Times" w:hAnsi="Times" w:eastAsia="Times" w:cs="Times"/>
+                      <w:i w:val="false"/>
+                      <w:b w:val="true"/>
+                      <w:u w:val="none"/>
+                      <w:sz w:val="20"/>
+                      <w:szCs w:val="20"/>
+                      <w:color w:val="000000"/>
+                    </w:rPr>
+                    <w:t xml:space="preserve">col1</w:t>
+                  </w:r>
+                </w:p>
+              </w:tc>
+              <w:tc>
+                <w:tcPr>
+                  <w:tcBorders>
+                    <w:bottom w:val="single" w:sz="6" w:space="0" w:color="666666"/>
+                    <w:top w:val="single" w:sz="6" w:space="0" w:color="666666"/>
+                    <w:left w:val="single" w:sz="6" w:space="0" w:color="666666"/>
+                    <w:right w:val="single" w:sz="6" w:space="0" w:color="666666"/>
+                  </w:tcBorders>
+                  <w:shd w:val="clear" w:color="auto" w:fill="EAEAEA"/>
+                  <w:tcMar>
+                    <w:top w:w="0" w:type="dxa"/>
+                    <w:bottom w:w="0" w:type="dxa"/>
+                    <w:left w:w="0" w:type="dxa"/>
+                    <w:right w:w="0" w:type="dxa"/>
+                  </w:tcMar>
+                  <w:vAlign w:val="center"/>
+                </w:tcPr>
+                <w:p>
+                  <w:pPr>
+                    <w:pStyle w:val="Normal"/>
+                    <w:jc w:val="left"/>
+                    <w:pBdr>
+                      <w:bottom w:val="none" w:sz="0" w:space="0" w:color="000000"/>
+                      <w:top w:val="none" w:sz="0" w:space="0" w:color="000000"/>
+                      <w:left w:val="none" w:sz="0" w:space="0" w:color="000000"/>
+                      <w:right w:val="none" w:sz="0" w:space="0" w:color="000000"/>
+                    </w:pBdr>
+                    <w:spacing w:after="100" w:before="100" w:line="240"/>
+                    <w:ind w:left="100" w:right="100" w:firstLine="0" w:firstLineChars="0"/>
+                  </w:pPr>
+                  <w:r xmlns:w="http://schemas.openxmlformats.org/wordprocessingml/2006/main" xmlns:wp="http://schemas.openxmlformats.org/drawingml/2006/wordprocessingDrawing" xmlns:r="http://schemas.openxmlformats.org/officeDocument/2006/relationships" xmlns:w14="http://schemas.microsoft.com/office/word/2010/wordml">
+                    <w:rPr>
+                      <w:rFonts w:ascii="Times" w:hAnsi="Times" w:eastAsia="Times" w:cs="Times"/>
+                      <w:i w:val="false"/>
+                      <w:b w:val="true"/>
+                      <w:u w:val="none"/>
+                      <w:sz w:val="20"/>
+                      <w:szCs w:val="20"/>
+                      <w:color w:val="000000"/>
+                    </w:rPr>
+                    <w:t xml:space="preserve">col2</w:t>
+                  </w:r>
+                </w:p>
+              </w:tc>
+            </w:tr>
+            <w:tr>
+              <w:trPr>
+                <w:trHeight w:val="360" w:hRule="auto"/>
+              </w:trPr>
+              body1
+              <w:tc>
+                <w:tcPr>
+                  <w:gridSpan w:val="2"/>
+                  <w:tcBorders>
+                    <w:bottom w:val="single" w:sz="6" w:space="0" w:color="666666"/>
+                    <w:top w:val="single" w:sz="6" w:space="0" w:color="666666"/>
+                    <w:left w:val="single" w:sz="6" w:space="0" w:color="666666"/>
+                    <w:right w:val="single" w:sz="6" w:space="0" w:color="666666"/>
+                  </w:tcBorders>
+                  <w:shd w:val="clear" w:color="auto" w:fill="DDDDDD"/>
+                  <w:tcMar>
+                    <w:top w:w="0" w:type="dxa"/>
+                    <w:bottom w:w="0" w:type="dxa"/>
+                    <w:left w:w="0" w:type="dxa"/>
+                    <w:right w:w="0" w:type="dxa"/>
+                  </w:tcMar>
+                  <w:vAlign w:val="center"/>
+                </w:tcPr>
+                <w:p>
+                  <w:pPr>
+                    <w:pStyle w:val="Normal"/>
+                    <w:jc w:val="left"/>
+                    <w:pBdr>
+                      <w:bottom w:val="none" w:sz="0" w:space="0" w:color="000000"/>
+                      <w:top w:val="none" w:sz="0" w:space="0" w:color="000000"/>
+                      <w:left w:val="none" w:sz="0" w:space="0" w:color="000000"/>
+                      <w:right w:val="none" w:sz="0" w:space="0" w:color="000000"/>
+                    </w:pBdr>
+                    <w:spacing w:after="100" w:before="100" w:line="240"/>
+                    <w:ind w:left="100" w:right="100" w:firstLine="0" w:firstLineChars="0"/>
+                  </w:pPr>
+                  <w:r xmlns:w="http://schemas.openxmlformats.org/wordprocessingml/2006/main" xmlns:wp="http://schemas.openxmlformats.org/drawingml/2006/wordprocessingDrawing" xmlns:r="http://schemas.openxmlformats.org/officeDocument/2006/relationships" xmlns:w14="http://schemas.microsoft.com/office/word/2010/wordml">
+                    <w:rPr>
+                      <w:rFonts w:ascii="Times" w:hAnsi="Times" w:eastAsia="Times" w:cs="Times"/>
+                      <w:i w:val="false"/>
+                      <w:b w:val="true"/>
+                      <w:u w:val="none"/>
+                      <w:sz w:val="20"/>
+                      <w:szCs w:val="20"/>
+                      <w:color w:val="000000"/>
+                    </w:rPr>
+                    <w:t xml:space="preserve">A</w:t>
+                  </w:r>
+                </w:p>
+              </w:tc>
+            </w:tr>
+            <w:tr>
+              <w:trPr>
+                <w:trHeight w:val="360" w:hRule="auto"/>
+              </w:trPr>
+              body2
+              <w:tc>
+                <w:tcPr>
+                  <w:tcBorders>
+                    <w:bottom w:val="single" w:sz="6" w:space="0" w:color="666666"/>
+                    <w:top w:val="single" w:sz="6" w:space="0" w:color="666666"/>
+                    <w:left w:val="single" w:sz="6" w:space="0" w:color="666666"/>
+                    <w:right w:val="single" w:sz="6" w:space="0" w:color="666666"/>
+                  </w:tcBorders>
+                  <w:shd w:val="clear" w:color="auto" w:fill="FFFFFF"/>
+                  <w:tcMar>
+                    <w:top w:w="0" w:type="dxa"/>
+                    <w:bottom w:w="0" w:type="dxa"/>
+                    <w:left w:w="0" w:type="dxa"/>
+                    <w:right w:w="0" w:type="dxa"/>
+                  </w:tcMar>
+                  <w:vAlign w:val="center"/>
+                </w:tcPr>
+                <w:p>
+                  <w:pPr>
+                    <w:pStyle w:val="Normal"/>
+                    <w:jc w:val="left"/>
+                    <w:pBdr>
+                      <w:bottom w:val="none" w:sz="0" w:space="0" w:color="000000"/>
+                      <w:top w:val="none" w:sz="0" w:space="0" w:color="000000"/>
+                      <w:left w:val="none" w:sz="0" w:space="0" w:color="000000"/>
+                      <w:right w:val="none" w:sz="0" w:space="0" w:color="000000"/>
+                    </w:pBdr>
+                    <w:spacing w:after="100" w:before="100" w:line="240"/>
+                    <w:ind w:left="100" w:right="100" w:firstLine="0" w:firstLineChars="0"/>
+                  </w:pPr>
+                  <w:r xmlns:w="http://schemas.openxmlformats.org/wordprocessingml/2006/main" xmlns:wp="http://schemas.openxmlformats.org/drawingml/2006/wordprocessingDrawing" xmlns:r="http://schemas.openxmlformats.org/officeDocument/2006/relationships" xmlns:w14="http://schemas.microsoft.com/office/word/2010/wordml">
+                    <w:rPr>
+                      <w:rFonts w:ascii="Times" w:hAnsi="Times" w:eastAsia="Times" w:cs="Times"/>
+                      <w:i w:val="false"/>
+                      <w:b w:val="false"/>
+                      <w:u w:val="none"/>
+                      <w:sz w:val="20"/>
+                      <w:szCs w:val="20"/>
+                      <w:color w:val="000000"/>
+                    </w:rPr>
+                    <w:t xml:space="preserve">1</w:t>
+                  </w:r>
+                </w:p>
+              </w:tc>
+              <w:tc>
+                <w:tcPr>
+                  <w:tcBorders>
+                    <w:bottom w:val="single" w:sz="6" w:space="0" w:color="666666"/>
+                    <w:top w:val="single" w:sz="6" w:space="0" w:color="666666"/>
+                    <w:left w:val="single" w:sz="6" w:space="0" w:color="666666"/>
+                    <w:right w:val="single" w:sz="6" w:space="0" w:color="666666"/>
+                  </w:tcBorders>
+                  <w:shd w:val="clear" w:color="auto" w:fill="FFFFFF"/>
+                  <w:tcMar>
+                    <w:top w:w="0" w:type="dxa"/>
+                    <w:bottom w:w="0" w:type="dxa"/>
+                    <w:left w:w="0" w:type="dxa"/>
+                    <w:right w:w="0" w:type="dxa"/>
+                  </w:tcMar>
+                  <w:vAlign w:val="center"/>
+                </w:tcPr>
+                <w:p>
+                  <w:pPr>
+                    <w:pStyle w:val="Normal"/>
+                    <w:jc w:val="left"/>
+                    <w:pBdr>
+                      <w:bottom w:val="none" w:sz="0" w:space="0" w:color="000000"/>
+                      <w:top w:val="none" w:sz="0" w:space="0" w:color="000000"/>
+                      <w:left w:val="none" w:sz="0" w:space="0" w:color="000000"/>
+                      <w:right w:val="none" w:sz="0" w:space="0" w:color="000000"/>
+                    </w:pBdr>
+                    <w:spacing w:after="100" w:before="100" w:line="240"/>
+                    <w:ind w:left="100" w:right="100" w:firstLine="0" w:firstLineChars="0"/>
+                  </w:pPr>
+                  <w:r xmlns:w="http://schemas.openxmlformats.org/wordprocessingml/2006/main" xmlns:wp="http://schemas.openxmlformats.org/drawingml/2006/wordprocessingDrawing" xmlns:r="http://schemas.openxmlformats.org/officeDocument/2006/relationships" xmlns:w14="http://schemas.microsoft.com/office/word/2010/wordml">
+                    <w:rPr>
+                      <w:rFonts w:ascii="Times" w:hAnsi="Times" w:eastAsia="Times" w:cs="Times"/>
+                      <w:i w:val="false"/>
+                      <w:b w:val="false"/>
+                      <w:u w:val="none"/>
+                      <w:sz w:val="20"/>
+                      <w:szCs w:val="20"/>
+                      <w:color w:val="000000"/>
+                    </w:rPr>
+                    <w:t xml:space="preserve">Yes</w:t>
+                  </w:r>
+                </w:p>
+              </w:tc>
+            </w:tr>
+            <w:tr>
+              <w:trPr>
+                <w:trHeight w:val="360" w:hRule="auto"/>
+              </w:trPr>
+              body3
+              <w:tc>
+                <w:tcPr>
+                  <w:tcBorders>
+                    <w:bottom w:val="single" w:sz="6" w:space="0" w:color="666666"/>
+                    <w:top w:val="single" w:sz="6" w:space="0" w:color="666666"/>
+                    <w:left w:val="single" w:sz="6" w:space="0" w:color="666666"/>
+                    <w:right w:val="single" w:sz="6" w:space="0" w:color="666666"/>
+                  </w:tcBorders>
+                  <w:shd w:val="clear" w:color="auto" w:fill="FFFFFF"/>
+                  <w:tcMar>
+                    <w:top w:w="0" w:type="dxa"/>
+                    <w:bottom w:w="0" w:type="dxa"/>
+                    <w:left w:w="0" w:type="dxa"/>
+                    <w:right w:w="0" w:type="dxa"/>
+                  </w:tcMar>
+                  <w:vAlign w:val="center"/>
+                </w:tcPr>
+                <w:p>
+                  <w:pPr>
+                    <w:pStyle w:val="Normal"/>
+                    <w:jc w:val="left"/>
+                    <w:pBdr>
+                      <w:bottom w:val="none" w:sz="0" w:space="0" w:color="000000"/>
+                      <w:top w:val="none" w:sz="0" w:space="0" w:color="000000"/>
+                      <w:left w:val="none" w:sz="0" w:space="0" w:color="000000"/>
+                      <w:right w:val="none" w:sz="0" w:space="0" w:color="000000"/>
+                    </w:pBdr>
+                    <w:spacing w:after="100" w:before="100" w:line="240"/>
+                    <w:ind w:left="100" w:right="100" w:firstLine="0" w:firstLineChars="0"/>
+                  </w:pPr>
+                  <w:r xmlns:w="http://schemas.openxmlformats.org/wordprocessingml/2006/main" xmlns:wp="http://schemas.openxmlformats.org/drawingml/2006/wordprocessingDrawing" xmlns:r="http://schemas.openxmlformats.org/officeDocument/2006/relationships" xmlns:w14="http://schemas.microsoft.com/office/word/2010/wordml">
+                    <w:rPr>
+                      <w:rFonts w:ascii="Times" w:hAnsi="Times" w:eastAsia="Times" w:cs="Times"/>
+                      <w:i w:val="false"/>
+                      <w:b w:val="false"/>
+                      <w:u w:val="none"/>
+                      <w:sz w:val="20"/>
+                      <w:szCs w:val="20"/>
+                      <w:color w:val="000000"/>
+                    </w:rPr>
+                    <w:t xml:space="preserve">2</w:t>
+                  </w:r>
+                </w:p>
+              </w:tc>
+              <w:tc>
+                <w:tcPr>
+                  <w:tcBorders>
+                    <w:bottom w:val="single" w:sz="6" w:space="0" w:color="666666"/>
+                    <w:top w:val="single" w:sz="6" w:space="0" w:color="666666"/>
+                    <w:left w:val="single" w:sz="6" w:space="0" w:color="666666"/>
+                    <w:right w:val="single" w:sz="6" w:space="0" w:color="666666"/>
+                  </w:tcBorders>
+                  <w:shd w:val="clear" w:color="auto" w:fill="FFFFFF"/>
+                  <w:tcMar>
+                    <w:top w:w="0" w:type="dxa"/>
+                    <w:bottom w:w="0" w:type="dxa"/>
+                    <w:left w:w="0" w:type="dxa"/>
+                    <w:right w:w="0" w:type="dxa"/>
+                  </w:tcMar>
+                  <w:vAlign w:val="center"/>
+                </w:tcPr>
+                <w:p>
+                  <w:pPr>
+                    <w:pStyle w:val="Normal"/>
+                    <w:jc w:val="left"/>
+                    <w:pBdr>
+                      <w:bottom w:val="none" w:sz="0" w:space="0" w:color="000000"/>
+                      <w:top w:val="none" w:sz="0" w:space="0" w:color="000000"/>
+                      <w:left w:val="none" w:sz="0" w:space="0" w:color="000000"/>
+                      <w:right w:val="none" w:sz="0" w:space="0" w:color="000000"/>
+                    </w:pBdr>
+                    <w:spacing w:after="100" w:before="100" w:line="240"/>
+                    <w:ind w:left="100" w:right="100" w:firstLine="0" w:firstLineChars="0"/>
+                  </w:pPr>
+                  <w:r xmlns:w="http://schemas.openxmlformats.org/wordprocessingml/2006/main" xmlns:wp="http://schemas.openxmlformats.org/drawingml/2006/wordprocessingDrawing" xmlns:r="http://schemas.openxmlformats.org/officeDocument/2006/relationships" xmlns:w14="http://schemas.microsoft.com/office/word/2010/wordml">
+                    <w:rPr>
+                      <w:rFonts w:ascii="Times" w:hAnsi="Times" w:eastAsia="Times" w:cs="Times"/>
+                      <w:i w:val="false"/>
+                      <w:b w:val="false"/>
+                      <w:u w:val="none"/>
+                      <w:sz w:val="20"/>
+                      <w:szCs w:val="20"/>
+                      <w:color w:val="000000"/>
+                    </w:rPr>
+                    <w:t xml:space="preserve">Yes</w:t>
+                  </w:r>
+                </w:p>
+              </w:tc>
+            </w:tr>
+            <w:tr>
+              <w:trPr>
+                <w:trHeight w:val="360" w:hRule="auto"/>
+              </w:trPr>
+              body4
+              <w:tc>
+                <w:tcPr>
+                  <w:gridSpan w:val="2"/>
+                  <w:tcBorders>
+                    <w:bottom w:val="single" w:sz="6" w:space="0" w:color="666666"/>
+                    <w:top w:val="single" w:sz="6" w:space="0" w:color="666666"/>
+                    <w:left w:val="single" w:sz="6" w:space="0" w:color="666666"/>
+                    <w:right w:val="single" w:sz="6" w:space="0" w:color="666666"/>
+                  </w:tcBorders>
+                  <w:shd w:val="clear" w:color="auto" w:fill="DDDDDD"/>
+                  <w:tcMar>
+                    <w:top w:w="0" w:type="dxa"/>
+                    <w:bottom w:w="0" w:type="dxa"/>
+                    <w:left w:w="0" w:type="dxa"/>
+                    <w:right w:w="0" w:type="dxa"/>
+                  </w:tcMar>
+                  <w:vAlign w:val="center"/>
+                </w:tcPr>
+                <w:p>
+                  <w:pPr>
+                    <w:pStyle w:val="Normal"/>
+                    <w:jc w:val="left"/>
+                    <w:pBdr>
+                      <w:bottom w:val="none" w:sz="0" w:space="0" w:color="000000"/>
+                      <w:top w:val="none" w:sz="0" w:space="0" w:color="000000"/>
+                      <w:left w:val="none" w:sz="0" w:space="0" w:color="000000"/>
+                      <w:right w:val="none" w:sz="0" w:space="0" w:color="000000"/>
+                    </w:pBdr>
+                    <w:spacing w:after="100" w:before="100" w:line="240"/>
+                    <w:ind w:left="100" w:right="100" w:firstLine="0" w:firstLineChars="0"/>
+                  </w:pPr>
+                  <w:r xmlns:w="http://schemas.openxmlformats.org/wordprocessingml/2006/main" xmlns:wp="http://schemas.openxmlformats.org/drawingml/2006/wordprocessingDrawing" xmlns:r="http://schemas.openxmlformats.org/officeDocument/2006/relationships" xmlns:w14="http://schemas.microsoft.com/office/word/2010/wordml">
+                    <w:rPr>
+                      <w:rFonts w:ascii="Times" w:hAnsi="Times" w:eastAsia="Times" w:cs="Times"/>
+                      <w:i w:val="false"/>
+                      <w:b w:val="true"/>
+                      <w:u w:val="none"/>
+                      <w:sz w:val="20"/>
+                      <w:szCs w:val="20"/>
+                      <w:color w:val="000000"/>
+                    </w:rPr>
+                    <w:t xml:space="preserve">B</w:t>
+                  </w:r>
+                </w:p>
+              </w:tc>
+            </w:tr>
+            <w:tr>
+              <w:trPr>
+                <w:trHeight w:val="360" w:hRule="auto"/>
+              </w:trPr>
+              body5
+              <w:tc>
+                <w:tcPr>
+                  <w:tcBorders>
+                    <w:bottom w:val="single" w:sz="6" w:space="0" w:color="666666"/>
+                    <w:top w:val="single" w:sz="6" w:space="0" w:color="666666"/>
+                    <w:left w:val="single" w:sz="6" w:space="0" w:color="666666"/>
+                    <w:right w:val="single" w:sz="6" w:space="0" w:color="666666"/>
+                  </w:tcBorders>
+                  <w:shd w:val="clear" w:color="auto" w:fill="FFFFFF"/>
+                  <w:tcMar>
+                    <w:top w:w="0" w:type="dxa"/>
+                    <w:bottom w:w="0" w:type="dxa"/>
+                    <w:left w:w="0" w:type="dxa"/>
+                    <w:right w:w="0" w:type="dxa"/>
+                  </w:tcMar>
+                  <w:vAlign w:val="center"/>
+                </w:tcPr>
+                <w:p>
+                  <w:pPr>
+                    <w:pStyle w:val="Normal"/>
+                    <w:jc w:val="left"/>
+                    <w:pBdr>
+                      <w:bottom w:val="none" w:sz="0" w:space="0" w:color="000000"/>
+                      <w:top w:val="none" w:sz="0" w:space="0" w:color="000000"/>
+                      <w:left w:val="none" w:sz="0" w:space="0" w:color="000000"/>
+                      <w:right w:val="none" w:sz="0" w:space="0" w:color="000000"/>
+                    </w:pBdr>
+                    <w:spacing w:after="100" w:before="100" w:line="240"/>
+                    <w:ind w:left="100" w:right="100" w:firstLine="0" w:firstLineChars="0"/>
+                  </w:pPr>
+                  <w:r xmlns:w="http://schemas.openxmlformats.org/wordprocessingml/2006/main" xmlns:wp="http://schemas.openxmlformats.org/drawingml/2006/wordprocessingDrawing" xmlns:r="http://schemas.openxmlformats.org/officeDocument/2006/relationships" xmlns:w14="http://schemas.microsoft.com/office/word/2010/wordml">
+                    <w:rPr>
+                      <w:rFonts w:ascii="Times" w:hAnsi="Times" w:eastAsia="Times" w:cs="Times"/>
+                      <w:i w:val="false"/>
+                      <w:b w:val="false"/>
+                      <w:u w:val="none"/>
+                      <w:sz w:val="20"/>
+                      <w:szCs w:val="20"/>
+                      <w:color w:val="000000"/>
+                    </w:rPr>
+                    <w:t xml:space="preserve">1</w:t>
+                  </w:r>
+                </w:p>
+              </w:tc>
+              <w:tc>
+                <w:tcPr>
+                  <w:tcBorders>
+                    <w:bottom w:val="single" w:sz="6" w:space="0" w:color="666666"/>
+                    <w:top w:val="single" w:sz="6" w:space="0" w:color="666666"/>
+                    <w:left w:val="single" w:sz="6" w:space="0" w:color="666666"/>
+                    <w:right w:val="single" w:sz="6" w:space="0" w:color="666666"/>
+                  </w:tcBorders>
+                  <w:shd w:val="clear" w:color="auto" w:fill="FFFFFF"/>
+                  <w:tcMar>
+                    <w:top w:w="0" w:type="dxa"/>
+                    <w:bottom w:w="0" w:type="dxa"/>
+                    <w:left w:w="0" w:type="dxa"/>
+                    <w:right w:w="0" w:type="dxa"/>
+                  </w:tcMar>
+                  <w:vAlign w:val="center"/>
+                </w:tcPr>
+                <w:p>
+                  <w:pPr>
+                    <w:pStyle w:val="Normal"/>
+                    <w:jc w:val="left"/>
+                    <w:pBdr>
+                      <w:bottom w:val="none" w:sz="0" w:space="0" w:color="000000"/>
+                      <w:top w:val="none" w:sz="0" w:space="0" w:color="000000"/>
+                      <w:left w:val="none" w:sz="0" w:space="0" w:color="000000"/>
+                      <w:right w:val="none" w:sz="0" w:space="0" w:color="000000"/>
+                    </w:pBdr>
+                    <w:spacing w:after="100" w:before="100" w:line="240"/>
+                    <w:ind w:left="100" w:right="100" w:firstLine="0" w:firstLineChars="0"/>
+                  </w:pPr>
+                  <w:r xmlns:w="http://schemas.openxmlformats.org/wordprocessingml/2006/main" xmlns:wp="http://schemas.openxmlformats.org/drawingml/2006/wordprocessingDrawing" xmlns:r="http://schemas.openxmlformats.org/officeDocument/2006/relationships" xmlns:w14="http://schemas.microsoft.com/office/word/2010/wordml">
+                    <w:rPr>
+                      <w:rFonts w:ascii="Times" w:hAnsi="Times" w:eastAsia="Times" w:cs="Times"/>
+                      <w:i w:val="false"/>
+                      <w:b w:val="false"/>
+                      <w:u w:val="none"/>
+                      <w:sz w:val="20"/>
+                      <w:szCs w:val="20"/>
+                      <w:color w:val="000000"/>
+                    </w:rPr>
+                    <w:t xml:space="preserve">No</w:t>
+                  </w:r>
+                </w:p>
+              </w:tc>
+            </w:tr>
+            <w:tr>
+              <w:trPr>
+                <w:trHeight w:val="360" w:hRule="auto"/>
+              </w:trPr>
+              body6
+              <w:tc>
+                <w:tcPr>
+                  <w:tcBorders>
+                    <w:bottom w:val="single" w:sz="6" w:space="0" w:color="666666"/>
+                    <w:top w:val="single" w:sz="6" w:space="0" w:color="666666"/>
+                    <w:left w:val="single" w:sz="6" w:space="0" w:color="666666"/>
+                    <w:right w:val="single" w:sz="6" w:space="0" w:color="666666"/>
+                  </w:tcBorders>
+                  <w:shd w:val="clear" w:color="auto" w:fill="FFFFFF"/>
+                  <w:tcMar>
+                    <w:top w:w="0" w:type="dxa"/>
+                    <w:bottom w:w="0" w:type="dxa"/>
+                    <w:left w:w="0" w:type="dxa"/>
+                    <w:right w:w="0" w:type="dxa"/>
+                  </w:tcMar>
+                  <w:vAlign w:val="center"/>
+                </w:tcPr>
+                <w:p>
+                  <w:pPr>
+                    <w:pStyle w:val="Normal"/>
+                    <w:jc w:val="left"/>
+                    <w:pBdr>
+                      <w:bottom w:val="none" w:sz="0" w:space="0" w:color="000000"/>
+                      <w:top w:val="none" w:sz="0" w:space="0" w:color="000000"/>
+                      <w:left w:val="none" w:sz="0" w:space="0" w:color="000000"/>
+                      <w:right w:val="none" w:sz="0" w:space="0" w:color="000000"/>
+                    </w:pBdr>
+                    <w:spacing w:after="100" w:before="100" w:line="240"/>
+                    <w:ind w:left="100" w:right="100" w:firstLine="0" w:firstLineChars="0"/>
+                  </w:pPr>
+                  <w:r xmlns:w="http://schemas.openxmlformats.org/wordprocessingml/2006/main" xmlns:wp="http://schemas.openxmlformats.org/drawingml/2006/wordprocessingDrawing" xmlns:r="http://schemas.openxmlformats.org/officeDocument/2006/relationships" xmlns:w14="http://schemas.microsoft.com/office/word/2010/wordml">
+                    <w:rPr>
+                      <w:rFonts w:ascii="Times" w:hAnsi="Times" w:eastAsia="Times" w:cs="Times"/>
+                      <w:i w:val="false"/>
+                      <w:b w:val="false"/>
+                      <w:u w:val="none"/>
+                      <w:sz w:val="20"/>
+                      <w:szCs w:val="20"/>
+                      <w:color w:val="000000"/>
+                    </w:rPr>
+                    <w:t xml:space="preserve">2</w:t>
+                  </w:r>
+                </w:p>
+              </w:tc>
+              <w:tc>
+                <w:tcPr>
+                  <w:tcBorders>
+                    <w:bottom w:val="single" w:sz="6" w:space="0" w:color="666666"/>
+                    <w:top w:val="single" w:sz="6" w:space="0" w:color="666666"/>
+                    <w:left w:val="single" w:sz="6" w:space="0" w:color="666666"/>
+                    <w:right w:val="single" w:sz="6" w:space="0" w:color="666666"/>
+                  </w:tcBorders>
+                  <w:shd w:val="clear" w:color="auto" w:fill="FFFFFF"/>
+                  <w:tcMar>
+                    <w:top w:w="0" w:type="dxa"/>
+                    <w:bottom w:w="0" w:type="dxa"/>
+                    <w:left w:w="0" w:type="dxa"/>
+                    <w:right w:w="0" w:type="dxa"/>
+                  </w:tcMar>
+                  <w:vAlign w:val="center"/>
+                </w:tcPr>
+                <w:p>
+                  <w:pPr>
+                    <w:pStyle w:val="Normal"/>
+                    <w:jc w:val="left"/>
+                    <w:pBdr>
+                      <w:bottom w:val="none" w:sz="0" w:space="0" w:color="000000"/>
+                      <w:top w:val="none" w:sz="0" w:space="0" w:color="000000"/>
+                      <w:left w:val="none" w:sz="0" w:space="0" w:color="000000"/>
+                      <w:right w:val="none" w:sz="0" w:space="0" w:color="000000"/>
+                    </w:pBdr>
+                    <w:spacing w:after="100" w:before="100" w:line="240"/>
+                    <w:ind w:left="100" w:right="100" w:firstLine="0" w:firstLineChars="0"/>
+                  </w:pPr>
+                  <w:r xmlns:w="http://schemas.openxmlformats.org/wordprocessingml/2006/main" xmlns:wp="http://schemas.openxmlformats.org/drawingml/2006/wordprocessingDrawing" xmlns:r="http://schemas.openxmlformats.org/officeDocument/2006/relationships" xmlns:w14="http://schemas.microsoft.com/office/word/2010/wordml">
+                    <w:rPr>
+                      <w:rFonts w:ascii="Times" w:hAnsi="Times" w:eastAsia="Times" w:cs="Times"/>
+                      <w:i w:val="false"/>
+                      <w:b w:val="false"/>
+                      <w:u w:val="none"/>
+                      <w:sz w:val="20"/>
+                      <w:szCs w:val="20"/>
+                      <w:color w:val="000000"/>
+                    </w:rPr>
+                    <w:t xml:space="preserve">No</w:t>
+                  </w:r>
+                </w:p>
+              </w:tc>
+            </w:tr>
+          </w:tbl>
+          <w:p>
+            <w:pPr>
+              <w:jc w:val="center"/>
+            </w:pPr>
+            <w:pPr>
+              <w:jc w:val="start"/>
+              <w:spacing w:before="200"/>
+              <w:pStyle w:val="ImageCaption"/>
+            </w:pPr>
+            <w:r>
+              <w:t xml:space="preserve">Table5 1: Table caption here.</w:t>
+            </w:r>
+          </w:p>
+          <w:bookmarkEnd w:id="31"/>
+        </w:tc>
+      </w:tr>
+    </w:tbl>
+    <w:p>
+      <w:r>
+        <w:br w:type="page"/>
+      </w:r>
+    </w:p>
+    <w:bookmarkEnd w:id="32"/>
+    <w:bookmarkStart w:id="37" w:name="figures"/>
+    <w:p>
+      <w:pPr>
+        <w:pStyle w:val="Heading1"/>
+      </w:pPr>
+      <w:r>
+        <w:t xml:space="preserve">Figures</w:t>
+      </w:r>
+    </w:p>
+    <w:tbl>
+      <w:tblPr>
+        <w:tblStyle w:val="Table"/>
+        <w:tblW w:type="pct" w:w="5000"/>
+        <w:tblLayout w:type="fixed"/>
+        <w:tblLook w:firstRow="0" w:lastRow="0" w:firstColumn="0" w:lastColumn="0" w:noHBand="0" w:noVBand="0" w:val="0000"/>
       </w:tblPr>
       <w:tblGrid>
         <w:gridCol w:w="7920"/>
@@ -1280,6 +1305,7 @@
           <w:bookmarkStart w:id="36" w:name="fig-sample"/>
           <w:p>
             <w:pPr>
+              <w:pStyle w:val="Compact"/>
               <w:jc w:val="center"/>
             </w:pPr>
             <w:r>
@@ -1335,14 +1361,7 @@
               <w:pStyle w:val="ImageCaption"/>
             </w:pPr>
             <w:r>
-              <w:rPr>
-                <w:bCs/>
-                <w:b/>
-              </w:rPr>
-              <w:t xml:space="preserve">Figure</w:t>
-            </w:r>
-            <w:r>
-              <w:t xml:space="preserve"> 1: Figure caption here.</w:t>
+              <w:t xml:space="preserve">Figure 1: Figure caption here.</w:t>
             </w:r>
           </w:p>
           <w:bookmarkEnd w:id="36"/>
@@ -1366,649 +1385,730 @@
     </w:p>
     <w:p>
       <w:pPr>
+        <w:pStyle w:val="no_indent"/>
+      </w:pPr>
+      <w:r>
+        <w:rPr>
+          <w:b/>
+          <w:bCs/>
+        </w:rPr>
+        <w:t xml:space="preserve">Repeat manuscript title here</w:t>
+      </w:r>
+    </w:p>
+    <w:p>
+      <w:pPr>
+        <w:pStyle w:val="no_indent"/>
+      </w:pPr>
+    </w:p>
+    <w:p>
+      <w:pPr>
+        <w:pStyle w:val="no_indent"/>
+      </w:pPr>
+      <w:r>
+        <w:t xml:space="preserve">W. Alton Russell, others</w:t>
+      </w:r>
+    </w:p>
+    <w:p>
+      <w:pPr>
+        <w:pStyle w:val="BodyText"/>
+      </w:pPr>
+    </w:p>
+    <w:p>
+      <w:pPr>
+        <w:pStyle w:val="BodyText"/>
+      </w:pPr>
+      <w:r>
+        <w:t xml:space="preserve">[Repeat author list here]</w:t>
+      </w:r>
+    </w:p>
+    <w:p>
+      <w:r>
+        <w:br w:type="page"/>
+      </w:r>
+    </w:p>
+    <w:bookmarkEnd w:id="38"/>
+    <w:bookmarkStart w:id="41" w:name="supplemental-methods"/>
+    <w:p>
+      <w:pPr>
+        <w:pStyle w:val="Heading1"/>
+      </w:pPr>
+      <w:r>
+        <w:t xml:space="preserve">Supplemental methods</w:t>
+      </w:r>
+    </w:p>
+    <w:bookmarkStart w:id="39" w:name="data-preprocessing"/>
+    <w:p>
+      <w:pPr>
+        <w:pStyle w:val="Heading2"/>
+      </w:pPr>
+      <w:r>
+        <w:t xml:space="preserve">Data preprocessing</w:t>
+      </w:r>
+    </w:p>
+    <w:p>
+      <w:pPr>
         <w:pStyle w:val="FirstParagraph"/>
       </w:pPr>
-    </w:p>
-    <w:bookmarkEnd w:id="38"/>
-    <w:bookmarkStart w:id="39" w:name="a.-supplement-section"/>
+      <w:r>
+        <w:t xml:space="preserve">Text.</w:t>
+      </w:r>
+    </w:p>
+    <w:bookmarkEnd w:id="39"/>
+    <w:bookmarkStart w:id="40" w:name="algorithm-development"/>
+    <w:p>
+      <w:pPr>
+        <w:pStyle w:val="Heading2"/>
+      </w:pPr>
+      <w:r>
+        <w:t xml:space="preserve">Algorithm development</w:t>
+      </w:r>
+    </w:p>
+    <w:p>
+      <w:pPr>
+        <w:pStyle w:val="FirstParagraph"/>
+      </w:pPr>
+      <w:r>
+        <w:t xml:space="preserve">Text.</w:t>
+      </w:r>
+    </w:p>
+    <w:p>
+      <w:r>
+        <w:br w:type="page"/>
+      </w:r>
+    </w:p>
+    <w:bookmarkEnd w:id="40"/>
+    <w:bookmarkEnd w:id="41"/>
+    <w:bookmarkStart w:id="43" w:name="supplemental-tables"/>
     <w:p>
       <w:pPr>
         <w:pStyle w:val="Heading1"/>
       </w:pPr>
       <w:r>
-        <w:t xml:space="preserve">A. Supplement section</w:t>
-      </w:r>
-    </w:p>
-    <w:p>
-      <w:r>
-        <w:br w:type="page"/>
-      </w:r>
-    </w:p>
-    <w:bookmarkEnd w:id="39"/>
-    <w:bookmarkStart w:id="41" w:name="supplemental-tables"/>
-    <w:p>
-      <w:pPr>
-        <w:pStyle w:val="Heading1"/>
-      </w:pPr>
-      <w:r>
         <w:t xml:space="preserve">Supplemental tables</w:t>
       </w:r>
     </w:p>
-    <w:bookmarkStart w:id="40" w:name="cor-sample"/>
-    <w:p>
-      <w:pPr>
-        <w:pStyle w:val="FirstParagraph"/>
-      </w:pPr>
-      <w:r>
-        <w:rPr>
-          <w:bCs/>
-          <w:b/>
-        </w:rPr>
-        <w:t xml:space="preserve">Table S 1</w:t>
-      </w:r>
-      <w:r>
-        <w:rPr>
-          <w:bCs/>
-          <w:b/>
-        </w:rPr>
-        <w:t xml:space="preserve"> </w:t>
-      </w:r>
-      <w:r>
-        <w:t xml:space="preserve">Table caption here.</w:t>
-      </w:r>
-    </w:p>
-    <w:tbl xmlns:w="http://schemas.openxmlformats.org/wordprocessingml/2006/main" xmlns:r="http://schemas.openxmlformats.org/officeDocument/2006/relationships" xmlns:w14="http://schemas.microsoft.com/office/word/2010/wordml" xmlns:wp="http://schemas.openxmlformats.org/drawingml/2006/wordprocessingDrawing" xmlns:a="http://schemas.openxmlformats.org/drawingml/2006/main" xmlns:pic="http://schemas.openxmlformats.org/drawingml/2006/picture">
+    <w:tbl>
       <w:tblPr>
+        <w:tblStyle w:val="Table"/>
+        <w:tblW w:type="pct" w:w="5000"/>
         <w:tblLayout w:type="fixed"/>
-        <w:jc w:val="center"/>
-        <w:tblLook w:firstRow="1" w:lastRow="0" w:firstColumn="0" w:lastColumn="0" w:noHBand="0" w:noVBand="1"/>
+        <w:tblLook w:firstRow="0" w:lastRow="0" w:firstColumn="0" w:lastColumn="0" w:noHBand="0" w:noVBand="0" w:val="0000"/>
       </w:tblPr>
       <w:tblGrid>
-        <w:gridCol w:w="2448"/>
-        <w:gridCol w:w="1080"/>
+        <w:gridCol w:w="7920"/>
       </w:tblGrid>
       <w:tr>
-        <w:trPr>
-          <w:trHeight w:val="360" w:hRule="auto"/>
-          <w:tblHeader/>
-        </w:trPr>
-        header1
         <w:tc>
-          <w:tcPr>
-            <w:tcBorders>
-              <w:bottom w:val="single" w:sz="6" w:space="0" w:color="666666"/>
-              <w:top w:val="single" w:sz="6" w:space="0" w:color="666666"/>
-              <w:left w:val="single" w:sz="6" w:space="0" w:color="666666"/>
-              <w:right w:val="single" w:sz="6" w:space="0" w:color="666666"/>
-            </w:tcBorders>
-            <w:shd w:val="clear" w:color="auto" w:fill="EAEAEA"/>
-            <w:tcMar>
-              <w:top w:w="0" w:type="dxa"/>
-              <w:bottom w:w="0" w:type="dxa"/>
-              <w:left w:w="0" w:type="dxa"/>
-              <w:right w:w="0" w:type="dxa"/>
-            </w:tcMar>
-            <w:vAlign w:val="center"/>
-          </w:tcPr>
+          <w:tcPr/>
+          <w:bookmarkStart w:id="42" w:name="supptbl-sample"/>
+          <w:tbl xmlns:w="http://schemas.openxmlformats.org/wordprocessingml/2006/main" xmlns:r="http://schemas.openxmlformats.org/officeDocument/2006/relationships" xmlns:w14="http://schemas.microsoft.com/office/word/2010/wordml" xmlns:wp="http://schemas.openxmlformats.org/drawingml/2006/wordprocessingDrawing" xmlns:a="http://schemas.openxmlformats.org/drawingml/2006/main" xmlns:pic="http://schemas.openxmlformats.org/drawingml/2006/picture">
+            <w:tblPr>
+              <w:tblLayout w:type="fixed"/>
+              <w:jc w:val="center"/>
+              <w:tblLook w:firstRow="1" w:lastRow="0" w:firstColumn="0" w:lastColumn="0" w:noHBand="0" w:noVBand="1"/>
+            </w:tblPr>
+            <w:tblGrid>
+              <w:gridCol w:w="2448"/>
+              <w:gridCol w:w="1080"/>
+            </w:tblGrid>
+            <w:tr>
+              <w:trPr>
+                <w:trHeight w:val="360" w:hRule="auto"/>
+                <w:tblHeader/>
+              </w:trPr>
+              header1
+              <w:tc>
+                <w:tcPr>
+                  <w:tcBorders>
+                    <w:bottom w:val="single" w:sz="6" w:space="0" w:color="666666"/>
+                    <w:top w:val="single" w:sz="6" w:space="0" w:color="666666"/>
+                    <w:left w:val="single" w:sz="6" w:space="0" w:color="666666"/>
+                    <w:right w:val="single" w:sz="6" w:space="0" w:color="666666"/>
+                  </w:tcBorders>
+                  <w:shd w:val="clear" w:color="auto" w:fill="EAEAEA"/>
+                  <w:tcMar>
+                    <w:top w:w="0" w:type="dxa"/>
+                    <w:bottom w:w="0" w:type="dxa"/>
+                    <w:left w:w="0" w:type="dxa"/>
+                    <w:right w:w="0" w:type="dxa"/>
+                  </w:tcMar>
+                  <w:vAlign w:val="center"/>
+                </w:tcPr>
+                <w:p>
+                  <w:pPr>
+                    <w:pStyle w:val="Normal"/>
+                    <w:jc w:val="left"/>
+                    <w:pBdr>
+                      <w:bottom w:val="none" w:sz="0" w:space="0" w:color="000000"/>
+                      <w:top w:val="none" w:sz="0" w:space="0" w:color="000000"/>
+                      <w:left w:val="none" w:sz="0" w:space="0" w:color="000000"/>
+                      <w:right w:val="none" w:sz="0" w:space="0" w:color="000000"/>
+                    </w:pBdr>
+                    <w:spacing w:after="100" w:before="100" w:line="240"/>
+                    <w:ind w:left="100" w:right="100" w:firstLine="0" w:firstLineChars="0"/>
+                  </w:pPr>
+                  <w:r xmlns:w="http://schemas.openxmlformats.org/wordprocessingml/2006/main" xmlns:wp="http://schemas.openxmlformats.org/drawingml/2006/wordprocessingDrawing" xmlns:r="http://schemas.openxmlformats.org/officeDocument/2006/relationships" xmlns:w14="http://schemas.microsoft.com/office/word/2010/wordml">
+                    <w:rPr>
+                      <w:rFonts w:ascii="Times" w:hAnsi="Times" w:eastAsia="Times" w:cs="Times"/>
+                      <w:i w:val="false"/>
+                      <w:b w:val="true"/>
+                      <w:u w:val="none"/>
+                      <w:sz w:val="20"/>
+                      <w:szCs w:val="20"/>
+                      <w:color w:val="000000"/>
+                    </w:rPr>
+                    <w:t xml:space="preserve">col1</w:t>
+                  </w:r>
+                </w:p>
+              </w:tc>
+              <w:tc>
+                <w:tcPr>
+                  <w:tcBorders>
+                    <w:bottom w:val="single" w:sz="6" w:space="0" w:color="666666"/>
+                    <w:top w:val="single" w:sz="6" w:space="0" w:color="666666"/>
+                    <w:left w:val="single" w:sz="6" w:space="0" w:color="666666"/>
+                    <w:right w:val="single" w:sz="6" w:space="0" w:color="666666"/>
+                  </w:tcBorders>
+                  <w:shd w:val="clear" w:color="auto" w:fill="EAEAEA"/>
+                  <w:tcMar>
+                    <w:top w:w="0" w:type="dxa"/>
+                    <w:bottom w:w="0" w:type="dxa"/>
+                    <w:left w:w="0" w:type="dxa"/>
+                    <w:right w:w="0" w:type="dxa"/>
+                  </w:tcMar>
+                  <w:vAlign w:val="center"/>
+                </w:tcPr>
+                <w:p>
+                  <w:pPr>
+                    <w:pStyle w:val="Normal"/>
+                    <w:jc w:val="left"/>
+                    <w:pBdr>
+                      <w:bottom w:val="none" w:sz="0" w:space="0" w:color="000000"/>
+                      <w:top w:val="none" w:sz="0" w:space="0" w:color="000000"/>
+                      <w:left w:val="none" w:sz="0" w:space="0" w:color="000000"/>
+                      <w:right w:val="none" w:sz="0" w:space="0" w:color="000000"/>
+                    </w:pBdr>
+                    <w:spacing w:after="100" w:before="100" w:line="240"/>
+                    <w:ind w:left="100" w:right="100" w:firstLine="0" w:firstLineChars="0"/>
+                  </w:pPr>
+                  <w:r xmlns:w="http://schemas.openxmlformats.org/wordprocessingml/2006/main" xmlns:wp="http://schemas.openxmlformats.org/drawingml/2006/wordprocessingDrawing" xmlns:r="http://schemas.openxmlformats.org/officeDocument/2006/relationships" xmlns:w14="http://schemas.microsoft.com/office/word/2010/wordml">
+                    <w:rPr>
+                      <w:rFonts w:ascii="Times" w:hAnsi="Times" w:eastAsia="Times" w:cs="Times"/>
+                      <w:i w:val="false"/>
+                      <w:b w:val="true"/>
+                      <w:u w:val="none"/>
+                      <w:sz w:val="20"/>
+                      <w:szCs w:val="20"/>
+                      <w:color w:val="000000"/>
+                    </w:rPr>
+                    <w:t xml:space="preserve">col2</w:t>
+                  </w:r>
+                </w:p>
+              </w:tc>
+            </w:tr>
+            <w:tr>
+              <w:trPr>
+                <w:trHeight w:val="360" w:hRule="auto"/>
+              </w:trPr>
+              body1
+              <w:tc>
+                <w:tcPr>
+                  <w:gridSpan w:val="2"/>
+                  <w:tcBorders>
+                    <w:bottom w:val="single" w:sz="6" w:space="0" w:color="666666"/>
+                    <w:top w:val="single" w:sz="6" w:space="0" w:color="666666"/>
+                    <w:left w:val="single" w:sz="6" w:space="0" w:color="666666"/>
+                    <w:right w:val="single" w:sz="6" w:space="0" w:color="666666"/>
+                  </w:tcBorders>
+                  <w:shd w:val="clear" w:color="auto" w:fill="DDDDDD"/>
+                  <w:tcMar>
+                    <w:top w:w="0" w:type="dxa"/>
+                    <w:bottom w:w="0" w:type="dxa"/>
+                    <w:left w:w="0" w:type="dxa"/>
+                    <w:right w:w="0" w:type="dxa"/>
+                  </w:tcMar>
+                  <w:vAlign w:val="center"/>
+                </w:tcPr>
+                <w:p>
+                  <w:pPr>
+                    <w:pStyle w:val="Normal"/>
+                    <w:jc w:val="left"/>
+                    <w:pBdr>
+                      <w:bottom w:val="none" w:sz="0" w:space="0" w:color="000000"/>
+                      <w:top w:val="none" w:sz="0" w:space="0" w:color="000000"/>
+                      <w:left w:val="none" w:sz="0" w:space="0" w:color="000000"/>
+                      <w:right w:val="none" w:sz="0" w:space="0" w:color="000000"/>
+                    </w:pBdr>
+                    <w:spacing w:after="100" w:before="100" w:line="240"/>
+                    <w:ind w:left="100" w:right="100" w:firstLine="0" w:firstLineChars="0"/>
+                  </w:pPr>
+                  <w:r xmlns:w="http://schemas.openxmlformats.org/wordprocessingml/2006/main" xmlns:wp="http://schemas.openxmlformats.org/drawingml/2006/wordprocessingDrawing" xmlns:r="http://schemas.openxmlformats.org/officeDocument/2006/relationships" xmlns:w14="http://schemas.microsoft.com/office/word/2010/wordml">
+                    <w:rPr>
+                      <w:rFonts w:ascii="Times" w:hAnsi="Times" w:eastAsia="Times" w:cs="Times"/>
+                      <w:i w:val="false"/>
+                      <w:b w:val="true"/>
+                      <w:u w:val="none"/>
+                      <w:sz w:val="20"/>
+                      <w:szCs w:val="20"/>
+                      <w:color w:val="000000"/>
+                    </w:rPr>
+                    <w:t xml:space="preserve">A</w:t>
+                  </w:r>
+                </w:p>
+              </w:tc>
+            </w:tr>
+            <w:tr>
+              <w:trPr>
+                <w:trHeight w:val="360" w:hRule="auto"/>
+              </w:trPr>
+              body2
+              <w:tc>
+                <w:tcPr>
+                  <w:tcBorders>
+                    <w:bottom w:val="single" w:sz="6" w:space="0" w:color="666666"/>
+                    <w:top w:val="single" w:sz="6" w:space="0" w:color="666666"/>
+                    <w:left w:val="single" w:sz="6" w:space="0" w:color="666666"/>
+                    <w:right w:val="single" w:sz="6" w:space="0" w:color="666666"/>
+                  </w:tcBorders>
+                  <w:shd w:val="clear" w:color="auto" w:fill="FFFFFF"/>
+                  <w:tcMar>
+                    <w:top w:w="0" w:type="dxa"/>
+                    <w:bottom w:w="0" w:type="dxa"/>
+                    <w:left w:w="0" w:type="dxa"/>
+                    <w:right w:w="0" w:type="dxa"/>
+                  </w:tcMar>
+                  <w:vAlign w:val="center"/>
+                </w:tcPr>
+                <w:p>
+                  <w:pPr>
+                    <w:pStyle w:val="Normal"/>
+                    <w:jc w:val="left"/>
+                    <w:pBdr>
+                      <w:bottom w:val="none" w:sz="0" w:space="0" w:color="000000"/>
+                      <w:top w:val="none" w:sz="0" w:space="0" w:color="000000"/>
+                      <w:left w:val="none" w:sz="0" w:space="0" w:color="000000"/>
+                      <w:right w:val="none" w:sz="0" w:space="0" w:color="000000"/>
+                    </w:pBdr>
+                    <w:spacing w:after="100" w:before="100" w:line="240"/>
+                    <w:ind w:left="100" w:right="100" w:firstLine="0" w:firstLineChars="0"/>
+                  </w:pPr>
+                  <w:r xmlns:w="http://schemas.openxmlformats.org/wordprocessingml/2006/main" xmlns:wp="http://schemas.openxmlformats.org/drawingml/2006/wordprocessingDrawing" xmlns:r="http://schemas.openxmlformats.org/officeDocument/2006/relationships" xmlns:w14="http://schemas.microsoft.com/office/word/2010/wordml">
+                    <w:rPr>
+                      <w:rFonts w:ascii="Times" w:hAnsi="Times" w:eastAsia="Times" w:cs="Times"/>
+                      <w:i w:val="false"/>
+                      <w:b w:val="false"/>
+                      <w:u w:val="none"/>
+                      <w:sz w:val="20"/>
+                      <w:szCs w:val="20"/>
+                      <w:color w:val="000000"/>
+                    </w:rPr>
+                    <w:t xml:space="preserve">1</w:t>
+                  </w:r>
+                </w:p>
+              </w:tc>
+              <w:tc>
+                <w:tcPr>
+                  <w:tcBorders>
+                    <w:bottom w:val="single" w:sz="6" w:space="0" w:color="666666"/>
+                    <w:top w:val="single" w:sz="6" w:space="0" w:color="666666"/>
+                    <w:left w:val="single" w:sz="6" w:space="0" w:color="666666"/>
+                    <w:right w:val="single" w:sz="6" w:space="0" w:color="666666"/>
+                  </w:tcBorders>
+                  <w:shd w:val="clear" w:color="auto" w:fill="FFFFFF"/>
+                  <w:tcMar>
+                    <w:top w:w="0" w:type="dxa"/>
+                    <w:bottom w:w="0" w:type="dxa"/>
+                    <w:left w:w="0" w:type="dxa"/>
+                    <w:right w:w="0" w:type="dxa"/>
+                  </w:tcMar>
+                  <w:vAlign w:val="center"/>
+                </w:tcPr>
+                <w:p>
+                  <w:pPr>
+                    <w:pStyle w:val="Normal"/>
+                    <w:jc w:val="left"/>
+                    <w:pBdr>
+                      <w:bottom w:val="none" w:sz="0" w:space="0" w:color="000000"/>
+                      <w:top w:val="none" w:sz="0" w:space="0" w:color="000000"/>
+                      <w:left w:val="none" w:sz="0" w:space="0" w:color="000000"/>
+                      <w:right w:val="none" w:sz="0" w:space="0" w:color="000000"/>
+                    </w:pBdr>
+                    <w:spacing w:after="100" w:before="100" w:line="240"/>
+                    <w:ind w:left="100" w:right="100" w:firstLine="0" w:firstLineChars="0"/>
+                  </w:pPr>
+                  <w:r xmlns:w="http://schemas.openxmlformats.org/wordprocessingml/2006/main" xmlns:wp="http://schemas.openxmlformats.org/drawingml/2006/wordprocessingDrawing" xmlns:r="http://schemas.openxmlformats.org/officeDocument/2006/relationships" xmlns:w14="http://schemas.microsoft.com/office/word/2010/wordml">
+                    <w:rPr>
+                      <w:rFonts w:ascii="Times" w:hAnsi="Times" w:eastAsia="Times" w:cs="Times"/>
+                      <w:i w:val="false"/>
+                      <w:b w:val="false"/>
+                      <w:u w:val="none"/>
+                      <w:sz w:val="20"/>
+                      <w:szCs w:val="20"/>
+                      <w:color w:val="000000"/>
+                    </w:rPr>
+                    <w:t xml:space="preserve">Yes</w:t>
+                  </w:r>
+                </w:p>
+              </w:tc>
+            </w:tr>
+            <w:tr>
+              <w:trPr>
+                <w:trHeight w:val="360" w:hRule="auto"/>
+              </w:trPr>
+              body3
+              <w:tc>
+                <w:tcPr>
+                  <w:tcBorders>
+                    <w:bottom w:val="single" w:sz="6" w:space="0" w:color="666666"/>
+                    <w:top w:val="single" w:sz="6" w:space="0" w:color="666666"/>
+                    <w:left w:val="single" w:sz="6" w:space="0" w:color="666666"/>
+                    <w:right w:val="single" w:sz="6" w:space="0" w:color="666666"/>
+                  </w:tcBorders>
+                  <w:shd w:val="clear" w:color="auto" w:fill="FFFFFF"/>
+                  <w:tcMar>
+                    <w:top w:w="0" w:type="dxa"/>
+                    <w:bottom w:w="0" w:type="dxa"/>
+                    <w:left w:w="0" w:type="dxa"/>
+                    <w:right w:w="0" w:type="dxa"/>
+                  </w:tcMar>
+                  <w:vAlign w:val="center"/>
+                </w:tcPr>
+                <w:p>
+                  <w:pPr>
+                    <w:pStyle w:val="Normal"/>
+                    <w:jc w:val="left"/>
+                    <w:pBdr>
+                      <w:bottom w:val="none" w:sz="0" w:space="0" w:color="000000"/>
+                      <w:top w:val="none" w:sz="0" w:space="0" w:color="000000"/>
+                      <w:left w:val="none" w:sz="0" w:space="0" w:color="000000"/>
+                      <w:right w:val="none" w:sz="0" w:space="0" w:color="000000"/>
+                    </w:pBdr>
+                    <w:spacing w:after="100" w:before="100" w:line="240"/>
+                    <w:ind w:left="100" w:right="100" w:firstLine="0" w:firstLineChars="0"/>
+                  </w:pPr>
+                  <w:r xmlns:w="http://schemas.openxmlformats.org/wordprocessingml/2006/main" xmlns:wp="http://schemas.openxmlformats.org/drawingml/2006/wordprocessingDrawing" xmlns:r="http://schemas.openxmlformats.org/officeDocument/2006/relationships" xmlns:w14="http://schemas.microsoft.com/office/word/2010/wordml">
+                    <w:rPr>
+                      <w:rFonts w:ascii="Times" w:hAnsi="Times" w:eastAsia="Times" w:cs="Times"/>
+                      <w:i w:val="false"/>
+                      <w:b w:val="false"/>
+                      <w:u w:val="none"/>
+                      <w:sz w:val="20"/>
+                      <w:szCs w:val="20"/>
+                      <w:color w:val="000000"/>
+                    </w:rPr>
+                    <w:t xml:space="preserve">2</w:t>
+                  </w:r>
+                </w:p>
+              </w:tc>
+              <w:tc>
+                <w:tcPr>
+                  <w:tcBorders>
+                    <w:bottom w:val="single" w:sz="6" w:space="0" w:color="666666"/>
+                    <w:top w:val="single" w:sz="6" w:space="0" w:color="666666"/>
+                    <w:left w:val="single" w:sz="6" w:space="0" w:color="666666"/>
+                    <w:right w:val="single" w:sz="6" w:space="0" w:color="666666"/>
+                  </w:tcBorders>
+                  <w:shd w:val="clear" w:color="auto" w:fill="FFFFFF"/>
+                  <w:tcMar>
+                    <w:top w:w="0" w:type="dxa"/>
+                    <w:bottom w:w="0" w:type="dxa"/>
+                    <w:left w:w="0" w:type="dxa"/>
+                    <w:right w:w="0" w:type="dxa"/>
+                  </w:tcMar>
+                  <w:vAlign w:val="center"/>
+                </w:tcPr>
+                <w:p>
+                  <w:pPr>
+                    <w:pStyle w:val="Normal"/>
+                    <w:jc w:val="left"/>
+                    <w:pBdr>
+                      <w:bottom w:val="none" w:sz="0" w:space="0" w:color="000000"/>
+                      <w:top w:val="none" w:sz="0" w:space="0" w:color="000000"/>
+                      <w:left w:val="none" w:sz="0" w:space="0" w:color="000000"/>
+                      <w:right w:val="none" w:sz="0" w:space="0" w:color="000000"/>
+                    </w:pBdr>
+                    <w:spacing w:after="100" w:before="100" w:line="240"/>
+                    <w:ind w:left="100" w:right="100" w:firstLine="0" w:firstLineChars="0"/>
+                  </w:pPr>
+                  <w:r xmlns:w="http://schemas.openxmlformats.org/wordprocessingml/2006/main" xmlns:wp="http://schemas.openxmlformats.org/drawingml/2006/wordprocessingDrawing" xmlns:r="http://schemas.openxmlformats.org/officeDocument/2006/relationships" xmlns:w14="http://schemas.microsoft.com/office/word/2010/wordml">
+                    <w:rPr>
+                      <w:rFonts w:ascii="Times" w:hAnsi="Times" w:eastAsia="Times" w:cs="Times"/>
+                      <w:i w:val="false"/>
+                      <w:b w:val="false"/>
+                      <w:u w:val="none"/>
+                      <w:sz w:val="20"/>
+                      <w:szCs w:val="20"/>
+                      <w:color w:val="000000"/>
+                    </w:rPr>
+                    <w:t xml:space="preserve">Yes</w:t>
+                  </w:r>
+                </w:p>
+              </w:tc>
+            </w:tr>
+            <w:tr>
+              <w:trPr>
+                <w:trHeight w:val="360" w:hRule="auto"/>
+              </w:trPr>
+              body4
+              <w:tc>
+                <w:tcPr>
+                  <w:gridSpan w:val="2"/>
+                  <w:tcBorders>
+                    <w:bottom w:val="single" w:sz="6" w:space="0" w:color="666666"/>
+                    <w:top w:val="single" w:sz="6" w:space="0" w:color="666666"/>
+                    <w:left w:val="single" w:sz="6" w:space="0" w:color="666666"/>
+                    <w:right w:val="single" w:sz="6" w:space="0" w:color="666666"/>
+                  </w:tcBorders>
+                  <w:shd w:val="clear" w:color="auto" w:fill="DDDDDD"/>
+                  <w:tcMar>
+                    <w:top w:w="0" w:type="dxa"/>
+                    <w:bottom w:w="0" w:type="dxa"/>
+                    <w:left w:w="0" w:type="dxa"/>
+                    <w:right w:w="0" w:type="dxa"/>
+                  </w:tcMar>
+                  <w:vAlign w:val="center"/>
+                </w:tcPr>
+                <w:p>
+                  <w:pPr>
+                    <w:pStyle w:val="Normal"/>
+                    <w:jc w:val="left"/>
+                    <w:pBdr>
+                      <w:bottom w:val="none" w:sz="0" w:space="0" w:color="000000"/>
+                      <w:top w:val="none" w:sz="0" w:space="0" w:color="000000"/>
+                      <w:left w:val="none" w:sz="0" w:space="0" w:color="000000"/>
+                      <w:right w:val="none" w:sz="0" w:space="0" w:color="000000"/>
+                    </w:pBdr>
+                    <w:spacing w:after="100" w:before="100" w:line="240"/>
+                    <w:ind w:left="100" w:right="100" w:firstLine="0" w:firstLineChars="0"/>
+                  </w:pPr>
+                  <w:r xmlns:w="http://schemas.openxmlformats.org/wordprocessingml/2006/main" xmlns:wp="http://schemas.openxmlformats.org/drawingml/2006/wordprocessingDrawing" xmlns:r="http://schemas.openxmlformats.org/officeDocument/2006/relationships" xmlns:w14="http://schemas.microsoft.com/office/word/2010/wordml">
+                    <w:rPr>
+                      <w:rFonts w:ascii="Times" w:hAnsi="Times" w:eastAsia="Times" w:cs="Times"/>
+                      <w:i w:val="false"/>
+                      <w:b w:val="true"/>
+                      <w:u w:val="none"/>
+                      <w:sz w:val="20"/>
+                      <w:szCs w:val="20"/>
+                      <w:color w:val="000000"/>
+                    </w:rPr>
+                    <w:t xml:space="preserve">B</w:t>
+                  </w:r>
+                </w:p>
+              </w:tc>
+            </w:tr>
+            <w:tr>
+              <w:trPr>
+                <w:trHeight w:val="360" w:hRule="auto"/>
+              </w:trPr>
+              body5
+              <w:tc>
+                <w:tcPr>
+                  <w:tcBorders>
+                    <w:bottom w:val="single" w:sz="6" w:space="0" w:color="666666"/>
+                    <w:top w:val="single" w:sz="6" w:space="0" w:color="666666"/>
+                    <w:left w:val="single" w:sz="6" w:space="0" w:color="666666"/>
+                    <w:right w:val="single" w:sz="6" w:space="0" w:color="666666"/>
+                  </w:tcBorders>
+                  <w:shd w:val="clear" w:color="auto" w:fill="FFFFFF"/>
+                  <w:tcMar>
+                    <w:top w:w="0" w:type="dxa"/>
+                    <w:bottom w:w="0" w:type="dxa"/>
+                    <w:left w:w="0" w:type="dxa"/>
+                    <w:right w:w="0" w:type="dxa"/>
+                  </w:tcMar>
+                  <w:vAlign w:val="center"/>
+                </w:tcPr>
+                <w:p>
+                  <w:pPr>
+                    <w:pStyle w:val="Normal"/>
+                    <w:jc w:val="left"/>
+                    <w:pBdr>
+                      <w:bottom w:val="none" w:sz="0" w:space="0" w:color="000000"/>
+                      <w:top w:val="none" w:sz="0" w:space="0" w:color="000000"/>
+                      <w:left w:val="none" w:sz="0" w:space="0" w:color="000000"/>
+                      <w:right w:val="none" w:sz="0" w:space="0" w:color="000000"/>
+                    </w:pBdr>
+                    <w:spacing w:after="100" w:before="100" w:line="240"/>
+                    <w:ind w:left="100" w:right="100" w:firstLine="0" w:firstLineChars="0"/>
+                  </w:pPr>
+                  <w:r xmlns:w="http://schemas.openxmlformats.org/wordprocessingml/2006/main" xmlns:wp="http://schemas.openxmlformats.org/drawingml/2006/wordprocessingDrawing" xmlns:r="http://schemas.openxmlformats.org/officeDocument/2006/relationships" xmlns:w14="http://schemas.microsoft.com/office/word/2010/wordml">
+                    <w:rPr>
+                      <w:rFonts w:ascii="Times" w:hAnsi="Times" w:eastAsia="Times" w:cs="Times"/>
+                      <w:i w:val="false"/>
+                      <w:b w:val="false"/>
+                      <w:u w:val="none"/>
+                      <w:sz w:val="20"/>
+                      <w:szCs w:val="20"/>
+                      <w:color w:val="000000"/>
+                    </w:rPr>
+                    <w:t xml:space="preserve">1</w:t>
+                  </w:r>
+                </w:p>
+              </w:tc>
+              <w:tc>
+                <w:tcPr>
+                  <w:tcBorders>
+                    <w:bottom w:val="single" w:sz="6" w:space="0" w:color="666666"/>
+                    <w:top w:val="single" w:sz="6" w:space="0" w:color="666666"/>
+                    <w:left w:val="single" w:sz="6" w:space="0" w:color="666666"/>
+                    <w:right w:val="single" w:sz="6" w:space="0" w:color="666666"/>
+                  </w:tcBorders>
+                  <w:shd w:val="clear" w:color="auto" w:fill="FFFFFF"/>
+                  <w:tcMar>
+                    <w:top w:w="0" w:type="dxa"/>
+                    <w:bottom w:w="0" w:type="dxa"/>
+                    <w:left w:w="0" w:type="dxa"/>
+                    <w:right w:w="0" w:type="dxa"/>
+                  </w:tcMar>
+                  <w:vAlign w:val="center"/>
+                </w:tcPr>
+                <w:p>
+                  <w:pPr>
+                    <w:pStyle w:val="Normal"/>
+                    <w:jc w:val="left"/>
+                    <w:pBdr>
+                      <w:bottom w:val="none" w:sz="0" w:space="0" w:color="000000"/>
+                      <w:top w:val="none" w:sz="0" w:space="0" w:color="000000"/>
+                      <w:left w:val="none" w:sz="0" w:space="0" w:color="000000"/>
+                      <w:right w:val="none" w:sz="0" w:space="0" w:color="000000"/>
+                    </w:pBdr>
+                    <w:spacing w:after="100" w:before="100" w:line="240"/>
+                    <w:ind w:left="100" w:right="100" w:firstLine="0" w:firstLineChars="0"/>
+                  </w:pPr>
+                  <w:r xmlns:w="http://schemas.openxmlformats.org/wordprocessingml/2006/main" xmlns:wp="http://schemas.openxmlformats.org/drawingml/2006/wordprocessingDrawing" xmlns:r="http://schemas.openxmlformats.org/officeDocument/2006/relationships" xmlns:w14="http://schemas.microsoft.com/office/word/2010/wordml">
+                    <w:rPr>
+                      <w:rFonts w:ascii="Times" w:hAnsi="Times" w:eastAsia="Times" w:cs="Times"/>
+                      <w:i w:val="false"/>
+                      <w:b w:val="false"/>
+                      <w:u w:val="none"/>
+                      <w:sz w:val="20"/>
+                      <w:szCs w:val="20"/>
+                      <w:color w:val="000000"/>
+                    </w:rPr>
+                    <w:t xml:space="preserve">No</w:t>
+                  </w:r>
+                </w:p>
+              </w:tc>
+            </w:tr>
+            <w:tr>
+              <w:trPr>
+                <w:trHeight w:val="360" w:hRule="auto"/>
+              </w:trPr>
+              body6
+              <w:tc>
+                <w:tcPr>
+                  <w:tcBorders>
+                    <w:bottom w:val="single" w:sz="6" w:space="0" w:color="666666"/>
+                    <w:top w:val="single" w:sz="6" w:space="0" w:color="666666"/>
+                    <w:left w:val="single" w:sz="6" w:space="0" w:color="666666"/>
+                    <w:right w:val="single" w:sz="6" w:space="0" w:color="666666"/>
+                  </w:tcBorders>
+                  <w:shd w:val="clear" w:color="auto" w:fill="FFFFFF"/>
+                  <w:tcMar>
+                    <w:top w:w="0" w:type="dxa"/>
+                    <w:bottom w:w="0" w:type="dxa"/>
+                    <w:left w:w="0" w:type="dxa"/>
+                    <w:right w:w="0" w:type="dxa"/>
+                  </w:tcMar>
+                  <w:vAlign w:val="center"/>
+                </w:tcPr>
+                <w:p>
+                  <w:pPr>
+                    <w:pStyle w:val="Normal"/>
+                    <w:jc w:val="left"/>
+                    <w:pBdr>
+                      <w:bottom w:val="none" w:sz="0" w:space="0" w:color="000000"/>
+                      <w:top w:val="none" w:sz="0" w:space="0" w:color="000000"/>
+                      <w:left w:val="none" w:sz="0" w:space="0" w:color="000000"/>
+                      <w:right w:val="none" w:sz="0" w:space="0" w:color="000000"/>
+                    </w:pBdr>
+                    <w:spacing w:after="100" w:before="100" w:line="240"/>
+                    <w:ind w:left="100" w:right="100" w:firstLine="0" w:firstLineChars="0"/>
+                  </w:pPr>
+                  <w:r xmlns:w="http://schemas.openxmlformats.org/wordprocessingml/2006/main" xmlns:wp="http://schemas.openxmlformats.org/drawingml/2006/wordprocessingDrawing" xmlns:r="http://schemas.openxmlformats.org/officeDocument/2006/relationships" xmlns:w14="http://schemas.microsoft.com/office/word/2010/wordml">
+                    <w:rPr>
+                      <w:rFonts w:ascii="Times" w:hAnsi="Times" w:eastAsia="Times" w:cs="Times"/>
+                      <w:i w:val="false"/>
+                      <w:b w:val="false"/>
+                      <w:u w:val="none"/>
+                      <w:sz w:val="20"/>
+                      <w:szCs w:val="20"/>
+                      <w:color w:val="000000"/>
+                    </w:rPr>
+                    <w:t xml:space="preserve">2</w:t>
+                  </w:r>
+                </w:p>
+              </w:tc>
+              <w:tc>
+                <w:tcPr>
+                  <w:tcBorders>
+                    <w:bottom w:val="single" w:sz="6" w:space="0" w:color="666666"/>
+                    <w:top w:val="single" w:sz="6" w:space="0" w:color="666666"/>
+                    <w:left w:val="single" w:sz="6" w:space="0" w:color="666666"/>
+                    <w:right w:val="single" w:sz="6" w:space="0" w:color="666666"/>
+                  </w:tcBorders>
+                  <w:shd w:val="clear" w:color="auto" w:fill="FFFFFF"/>
+                  <w:tcMar>
+                    <w:top w:w="0" w:type="dxa"/>
+                    <w:bottom w:w="0" w:type="dxa"/>
+                    <w:left w:w="0" w:type="dxa"/>
+                    <w:right w:w="0" w:type="dxa"/>
+                  </w:tcMar>
+                  <w:vAlign w:val="center"/>
+                </w:tcPr>
+                <w:p>
+                  <w:pPr>
+                    <w:pStyle w:val="Normal"/>
+                    <w:jc w:val="left"/>
+                    <w:pBdr>
+                      <w:bottom w:val="none" w:sz="0" w:space="0" w:color="000000"/>
+                      <w:top w:val="none" w:sz="0" w:space="0" w:color="000000"/>
+                      <w:left w:val="none" w:sz="0" w:space="0" w:color="000000"/>
+                      <w:right w:val="none" w:sz="0" w:space="0" w:color="000000"/>
+                    </w:pBdr>
+                    <w:spacing w:after="100" w:before="100" w:line="240"/>
+                    <w:ind w:left="100" w:right="100" w:firstLine="0" w:firstLineChars="0"/>
+                  </w:pPr>
+                  <w:r xmlns:w="http://schemas.openxmlformats.org/wordprocessingml/2006/main" xmlns:wp="http://schemas.openxmlformats.org/drawingml/2006/wordprocessingDrawing" xmlns:r="http://schemas.openxmlformats.org/officeDocument/2006/relationships" xmlns:w14="http://schemas.microsoft.com/office/word/2010/wordml">
+                    <w:rPr>
+                      <w:rFonts w:ascii="Times" w:hAnsi="Times" w:eastAsia="Times" w:cs="Times"/>
+                      <w:i w:val="false"/>
+                      <w:b w:val="false"/>
+                      <w:u w:val="none"/>
+                      <w:sz w:val="20"/>
+                      <w:szCs w:val="20"/>
+                      <w:color w:val="000000"/>
+                    </w:rPr>
+                    <w:t xml:space="preserve">No</w:t>
+                  </w:r>
+                </w:p>
+              </w:tc>
+            </w:tr>
+          </w:tbl>
           <w:p>
             <w:pPr>
-              <w:pStyle w:val="Normal"/>
-              <w:jc w:val="left"/>
-              <w:pBdr>
-                <w:bottom w:val="none" w:sz="0" w:space="0" w:color="000000"/>
-                <w:top w:val="none" w:sz="0" w:space="0" w:color="000000"/>
-                <w:left w:val="none" w:sz="0" w:space="0" w:color="000000"/>
-                <w:right w:val="none" w:sz="0" w:space="0" w:color="000000"/>
-              </w:pBdr>
-              <w:spacing w:after="100" w:before="100" w:line="240"/>
-              <w:ind w:left="100" w:right="100" w:firstLine="0" w:firstLineChars="0"/>
+              <w:jc w:val="center"/>
             </w:pPr>
-            <w:r xmlns:w="http://schemas.openxmlformats.org/wordprocessingml/2006/main" xmlns:wp="http://schemas.openxmlformats.org/drawingml/2006/wordprocessingDrawing" xmlns:r="http://schemas.openxmlformats.org/officeDocument/2006/relationships" xmlns:w14="http://schemas.microsoft.com/office/word/2010/wordml">
-              <w:rPr>
-                <w:rFonts w:ascii="Times" w:hAnsi="Times" w:eastAsia="Times" w:cs="Times"/>
-                <w:i w:val="false"/>
-                <w:b w:val="true"/>
-                <w:u w:val="none"/>
-                <w:sz w:val="20"/>
-                <w:szCs w:val="20"/>
-                <w:color w:val="000000"/>
-              </w:rPr>
-              <w:t xml:space="preserve">col1</w:t>
+            <w:pPr>
+              <w:jc w:val="start"/>
+              <w:spacing w:before="200"/>
+              <w:pStyle w:val="ImageCaption"/>
+            </w:pPr>
+            <w:r>
+              <w:t xml:space="preserve">Table S1: Table caption here.</w:t>
             </w:r>
           </w:p>
-        </w:tc>
-        <w:tc>
-          <w:tcPr>
-            <w:tcBorders>
-              <w:bottom w:val="single" w:sz="6" w:space="0" w:color="666666"/>
-              <w:top w:val="single" w:sz="6" w:space="0" w:color="666666"/>
-              <w:left w:val="single" w:sz="6" w:space="0" w:color="666666"/>
-              <w:right w:val="single" w:sz="6" w:space="0" w:color="666666"/>
-            </w:tcBorders>
-            <w:shd w:val="clear" w:color="auto" w:fill="EAEAEA"/>
-            <w:tcMar>
-              <w:top w:w="0" w:type="dxa"/>
-              <w:bottom w:w="0" w:type="dxa"/>
-              <w:left w:w="0" w:type="dxa"/>
-              <w:right w:w="0" w:type="dxa"/>
-            </w:tcMar>
-            <w:vAlign w:val="center"/>
-          </w:tcPr>
-          <w:p>
-            <w:pPr>
-              <w:pStyle w:val="Normal"/>
-              <w:jc w:val="left"/>
-              <w:pBdr>
-                <w:bottom w:val="none" w:sz="0" w:space="0" w:color="000000"/>
-                <w:top w:val="none" w:sz="0" w:space="0" w:color="000000"/>
-                <w:left w:val="none" w:sz="0" w:space="0" w:color="000000"/>
-                <w:right w:val="none" w:sz="0" w:space="0" w:color="000000"/>
-              </w:pBdr>
-              <w:spacing w:after="100" w:before="100" w:line="240"/>
-              <w:ind w:left="100" w:right="100" w:firstLine="0" w:firstLineChars="0"/>
-            </w:pPr>
-            <w:r xmlns:w="http://schemas.openxmlformats.org/wordprocessingml/2006/main" xmlns:wp="http://schemas.openxmlformats.org/drawingml/2006/wordprocessingDrawing" xmlns:r="http://schemas.openxmlformats.org/officeDocument/2006/relationships" xmlns:w14="http://schemas.microsoft.com/office/word/2010/wordml">
-              <w:rPr>
-                <w:rFonts w:ascii="Times" w:hAnsi="Times" w:eastAsia="Times" w:cs="Times"/>
-                <w:i w:val="false"/>
-                <w:b w:val="true"/>
-                <w:u w:val="none"/>
-                <w:sz w:val="20"/>
-                <w:szCs w:val="20"/>
-                <w:color w:val="000000"/>
-              </w:rPr>
-              <w:t xml:space="preserve">col2</w:t>
-            </w:r>
-          </w:p>
-        </w:tc>
-      </w:tr>
-      <w:tr>
-        <w:trPr>
-          <w:trHeight w:val="360" w:hRule="auto"/>
-        </w:trPr>
-        body1
-        <w:tc>
-          <w:tcPr>
-            <w:gridSpan w:val="2"/>
-            <w:tcBorders>
-              <w:bottom w:val="single" w:sz="6" w:space="0" w:color="666666"/>
-              <w:top w:val="single" w:sz="6" w:space="0" w:color="666666"/>
-              <w:left w:val="single" w:sz="6" w:space="0" w:color="666666"/>
-              <w:right w:val="single" w:sz="6" w:space="0" w:color="666666"/>
-            </w:tcBorders>
-            <w:shd w:val="clear" w:color="auto" w:fill="DDDDDD"/>
-            <w:tcMar>
-              <w:top w:w="0" w:type="dxa"/>
-              <w:bottom w:w="0" w:type="dxa"/>
-              <w:left w:w="0" w:type="dxa"/>
-              <w:right w:w="0" w:type="dxa"/>
-            </w:tcMar>
-            <w:vAlign w:val="center"/>
-          </w:tcPr>
-          <w:p>
-            <w:pPr>
-              <w:pStyle w:val="Normal"/>
-              <w:jc w:val="left"/>
-              <w:pBdr>
-                <w:bottom w:val="none" w:sz="0" w:space="0" w:color="000000"/>
-                <w:top w:val="none" w:sz="0" w:space="0" w:color="000000"/>
-                <w:left w:val="none" w:sz="0" w:space="0" w:color="000000"/>
-                <w:right w:val="none" w:sz="0" w:space="0" w:color="000000"/>
-              </w:pBdr>
-              <w:spacing w:after="100" w:before="100" w:line="240"/>
-              <w:ind w:left="100" w:right="100" w:firstLine="0" w:firstLineChars="0"/>
-            </w:pPr>
-            <w:r xmlns:w="http://schemas.openxmlformats.org/wordprocessingml/2006/main" xmlns:wp="http://schemas.openxmlformats.org/drawingml/2006/wordprocessingDrawing" xmlns:r="http://schemas.openxmlformats.org/officeDocument/2006/relationships" xmlns:w14="http://schemas.microsoft.com/office/word/2010/wordml">
-              <w:rPr>
-                <w:rFonts w:ascii="Times" w:hAnsi="Times" w:eastAsia="Times" w:cs="Times"/>
-                <w:i w:val="false"/>
-                <w:b w:val="true"/>
-                <w:u w:val="none"/>
-                <w:sz w:val="20"/>
-                <w:szCs w:val="20"/>
-                <w:color w:val="000000"/>
-              </w:rPr>
-              <w:t xml:space="preserve">A</w:t>
-            </w:r>
-          </w:p>
-        </w:tc>
-      </w:tr>
-      <w:tr>
-        <w:trPr>
-          <w:trHeight w:val="360" w:hRule="auto"/>
-        </w:trPr>
-        body2
-        <w:tc>
-          <w:tcPr>
-            <w:tcBorders>
-              <w:bottom w:val="single" w:sz="6" w:space="0" w:color="666666"/>
-              <w:top w:val="single" w:sz="6" w:space="0" w:color="666666"/>
-              <w:left w:val="single" w:sz="6" w:space="0" w:color="666666"/>
-              <w:right w:val="single" w:sz="6" w:space="0" w:color="666666"/>
-            </w:tcBorders>
-            <w:shd w:val="clear" w:color="auto" w:fill="FFFFFF"/>
-            <w:tcMar>
-              <w:top w:w="0" w:type="dxa"/>
-              <w:bottom w:w="0" w:type="dxa"/>
-              <w:left w:w="0" w:type="dxa"/>
-              <w:right w:w="0" w:type="dxa"/>
-            </w:tcMar>
-            <w:vAlign w:val="center"/>
-          </w:tcPr>
-          <w:p>
-            <w:pPr>
-              <w:pStyle w:val="Normal"/>
-              <w:jc w:val="left"/>
-              <w:pBdr>
-                <w:bottom w:val="none" w:sz="0" w:space="0" w:color="000000"/>
-                <w:top w:val="none" w:sz="0" w:space="0" w:color="000000"/>
-                <w:left w:val="none" w:sz="0" w:space="0" w:color="000000"/>
-                <w:right w:val="none" w:sz="0" w:space="0" w:color="000000"/>
-              </w:pBdr>
-              <w:spacing w:after="100" w:before="100" w:line="240"/>
-              <w:ind w:left="100" w:right="100" w:firstLine="0" w:firstLineChars="0"/>
-            </w:pPr>
-            <w:r xmlns:w="http://schemas.openxmlformats.org/wordprocessingml/2006/main" xmlns:wp="http://schemas.openxmlformats.org/drawingml/2006/wordprocessingDrawing" xmlns:r="http://schemas.openxmlformats.org/officeDocument/2006/relationships" xmlns:w14="http://schemas.microsoft.com/office/word/2010/wordml">
-              <w:rPr>
-                <w:rFonts w:ascii="Times" w:hAnsi="Times" w:eastAsia="Times" w:cs="Times"/>
-                <w:i w:val="false"/>
-                <w:b w:val="false"/>
-                <w:u w:val="none"/>
-                <w:sz w:val="20"/>
-                <w:szCs w:val="20"/>
-                <w:color w:val="000000"/>
-              </w:rPr>
-              <w:t xml:space="preserve">1</w:t>
-            </w:r>
-          </w:p>
-        </w:tc>
-        <w:tc>
-          <w:tcPr>
-            <w:tcBorders>
-              <w:bottom w:val="single" w:sz="6" w:space="0" w:color="666666"/>
-              <w:top w:val="single" w:sz="6" w:space="0" w:color="666666"/>
-              <w:left w:val="single" w:sz="6" w:space="0" w:color="666666"/>
-              <w:right w:val="single" w:sz="6" w:space="0" w:color="666666"/>
-            </w:tcBorders>
-            <w:shd w:val="clear" w:color="auto" w:fill="FFFFFF"/>
-            <w:tcMar>
-              <w:top w:w="0" w:type="dxa"/>
-              <w:bottom w:w="0" w:type="dxa"/>
-              <w:left w:w="0" w:type="dxa"/>
-              <w:right w:w="0" w:type="dxa"/>
-            </w:tcMar>
-            <w:vAlign w:val="center"/>
-          </w:tcPr>
-          <w:p>
-            <w:pPr>
-              <w:pStyle w:val="Normal"/>
-              <w:jc w:val="left"/>
-              <w:pBdr>
-                <w:bottom w:val="none" w:sz="0" w:space="0" w:color="000000"/>
-                <w:top w:val="none" w:sz="0" w:space="0" w:color="000000"/>
-                <w:left w:val="none" w:sz="0" w:space="0" w:color="000000"/>
-                <w:right w:val="none" w:sz="0" w:space="0" w:color="000000"/>
-              </w:pBdr>
-              <w:spacing w:after="100" w:before="100" w:line="240"/>
-              <w:ind w:left="100" w:right="100" w:firstLine="0" w:firstLineChars="0"/>
-            </w:pPr>
-            <w:r xmlns:w="http://schemas.openxmlformats.org/wordprocessingml/2006/main" xmlns:wp="http://schemas.openxmlformats.org/drawingml/2006/wordprocessingDrawing" xmlns:r="http://schemas.openxmlformats.org/officeDocument/2006/relationships" xmlns:w14="http://schemas.microsoft.com/office/word/2010/wordml">
-              <w:rPr>
-                <w:rFonts w:ascii="Times" w:hAnsi="Times" w:eastAsia="Times" w:cs="Times"/>
-                <w:i w:val="false"/>
-                <w:b w:val="false"/>
-                <w:u w:val="none"/>
-                <w:sz w:val="20"/>
-                <w:szCs w:val="20"/>
-                <w:color w:val="000000"/>
-              </w:rPr>
-              <w:t xml:space="preserve">Yes</w:t>
-            </w:r>
-          </w:p>
-        </w:tc>
-      </w:tr>
-      <w:tr>
-        <w:trPr>
-          <w:trHeight w:val="360" w:hRule="auto"/>
-        </w:trPr>
-        body3
-        <w:tc>
-          <w:tcPr>
-            <w:tcBorders>
-              <w:bottom w:val="single" w:sz="6" w:space="0" w:color="666666"/>
-              <w:top w:val="single" w:sz="6" w:space="0" w:color="666666"/>
-              <w:left w:val="single" w:sz="6" w:space="0" w:color="666666"/>
-              <w:right w:val="single" w:sz="6" w:space="0" w:color="666666"/>
-            </w:tcBorders>
-            <w:shd w:val="clear" w:color="auto" w:fill="FFFFFF"/>
-            <w:tcMar>
-              <w:top w:w="0" w:type="dxa"/>
-              <w:bottom w:w="0" w:type="dxa"/>
-              <w:left w:w="0" w:type="dxa"/>
-              <w:right w:w="0" w:type="dxa"/>
-            </w:tcMar>
-            <w:vAlign w:val="center"/>
-          </w:tcPr>
-          <w:p>
-            <w:pPr>
-              <w:pStyle w:val="Normal"/>
-              <w:jc w:val="left"/>
-              <w:pBdr>
-                <w:bottom w:val="none" w:sz="0" w:space="0" w:color="000000"/>
-                <w:top w:val="none" w:sz="0" w:space="0" w:color="000000"/>
-                <w:left w:val="none" w:sz="0" w:space="0" w:color="000000"/>
-                <w:right w:val="none" w:sz="0" w:space="0" w:color="000000"/>
-              </w:pBdr>
-              <w:spacing w:after="100" w:before="100" w:line="240"/>
-              <w:ind w:left="100" w:right="100" w:firstLine="0" w:firstLineChars="0"/>
-            </w:pPr>
-            <w:r xmlns:w="http://schemas.openxmlformats.org/wordprocessingml/2006/main" xmlns:wp="http://schemas.openxmlformats.org/drawingml/2006/wordprocessingDrawing" xmlns:r="http://schemas.openxmlformats.org/officeDocument/2006/relationships" xmlns:w14="http://schemas.microsoft.com/office/word/2010/wordml">
-              <w:rPr>
-                <w:rFonts w:ascii="Times" w:hAnsi="Times" w:eastAsia="Times" w:cs="Times"/>
-                <w:i w:val="false"/>
-                <w:b w:val="false"/>
-                <w:u w:val="none"/>
-                <w:sz w:val="20"/>
-                <w:szCs w:val="20"/>
-                <w:color w:val="000000"/>
-              </w:rPr>
-              <w:t xml:space="preserve">2</w:t>
-            </w:r>
-          </w:p>
-        </w:tc>
-        <w:tc>
-          <w:tcPr>
-            <w:tcBorders>
-              <w:bottom w:val="single" w:sz="6" w:space="0" w:color="666666"/>
-              <w:top w:val="single" w:sz="6" w:space="0" w:color="666666"/>
-              <w:left w:val="single" w:sz="6" w:space="0" w:color="666666"/>
-              <w:right w:val="single" w:sz="6" w:space="0" w:color="666666"/>
-            </w:tcBorders>
-            <w:shd w:val="clear" w:color="auto" w:fill="FFFFFF"/>
-            <w:tcMar>
-              <w:top w:w="0" w:type="dxa"/>
-              <w:bottom w:w="0" w:type="dxa"/>
-              <w:left w:w="0" w:type="dxa"/>
-              <w:right w:w="0" w:type="dxa"/>
-            </w:tcMar>
-            <w:vAlign w:val="center"/>
-          </w:tcPr>
-          <w:p>
-            <w:pPr>
-              <w:pStyle w:val="Normal"/>
-              <w:jc w:val="left"/>
-              <w:pBdr>
-                <w:bottom w:val="none" w:sz="0" w:space="0" w:color="000000"/>
-                <w:top w:val="none" w:sz="0" w:space="0" w:color="000000"/>
-                <w:left w:val="none" w:sz="0" w:space="0" w:color="000000"/>
-                <w:right w:val="none" w:sz="0" w:space="0" w:color="000000"/>
-              </w:pBdr>
-              <w:spacing w:after="100" w:before="100" w:line="240"/>
-              <w:ind w:left="100" w:right="100" w:firstLine="0" w:firstLineChars="0"/>
-            </w:pPr>
-            <w:r xmlns:w="http://schemas.openxmlformats.org/wordprocessingml/2006/main" xmlns:wp="http://schemas.openxmlformats.org/drawingml/2006/wordprocessingDrawing" xmlns:r="http://schemas.openxmlformats.org/officeDocument/2006/relationships" xmlns:w14="http://schemas.microsoft.com/office/word/2010/wordml">
-              <w:rPr>
-                <w:rFonts w:ascii="Times" w:hAnsi="Times" w:eastAsia="Times" w:cs="Times"/>
-                <w:i w:val="false"/>
-                <w:b w:val="false"/>
-                <w:u w:val="none"/>
-                <w:sz w:val="20"/>
-                <w:szCs w:val="20"/>
-                <w:color w:val="000000"/>
-              </w:rPr>
-              <w:t xml:space="preserve">Yes</w:t>
-            </w:r>
-          </w:p>
-        </w:tc>
-      </w:tr>
-      <w:tr>
-        <w:trPr>
-          <w:trHeight w:val="360" w:hRule="auto"/>
-        </w:trPr>
-        body4
-        <w:tc>
-          <w:tcPr>
-            <w:gridSpan w:val="2"/>
-            <w:tcBorders>
-              <w:bottom w:val="single" w:sz="6" w:space="0" w:color="666666"/>
-              <w:top w:val="single" w:sz="6" w:space="0" w:color="666666"/>
-              <w:left w:val="single" w:sz="6" w:space="0" w:color="666666"/>
-              <w:right w:val="single" w:sz="6" w:space="0" w:color="666666"/>
-            </w:tcBorders>
-            <w:shd w:val="clear" w:color="auto" w:fill="DDDDDD"/>
-            <w:tcMar>
-              <w:top w:w="0" w:type="dxa"/>
-              <w:bottom w:w="0" w:type="dxa"/>
-              <w:left w:w="0" w:type="dxa"/>
-              <w:right w:w="0" w:type="dxa"/>
-            </w:tcMar>
-            <w:vAlign w:val="center"/>
-          </w:tcPr>
-          <w:p>
-            <w:pPr>
-              <w:pStyle w:val="Normal"/>
-              <w:jc w:val="left"/>
-              <w:pBdr>
-                <w:bottom w:val="none" w:sz="0" w:space="0" w:color="000000"/>
-                <w:top w:val="none" w:sz="0" w:space="0" w:color="000000"/>
-                <w:left w:val="none" w:sz="0" w:space="0" w:color="000000"/>
-                <w:right w:val="none" w:sz="0" w:space="0" w:color="000000"/>
-              </w:pBdr>
-              <w:spacing w:after="100" w:before="100" w:line="240"/>
-              <w:ind w:left="100" w:right="100" w:firstLine="0" w:firstLineChars="0"/>
-            </w:pPr>
-            <w:r xmlns:w="http://schemas.openxmlformats.org/wordprocessingml/2006/main" xmlns:wp="http://schemas.openxmlformats.org/drawingml/2006/wordprocessingDrawing" xmlns:r="http://schemas.openxmlformats.org/officeDocument/2006/relationships" xmlns:w14="http://schemas.microsoft.com/office/word/2010/wordml">
-              <w:rPr>
-                <w:rFonts w:ascii="Times" w:hAnsi="Times" w:eastAsia="Times" w:cs="Times"/>
-                <w:i w:val="false"/>
-                <w:b w:val="true"/>
-                <w:u w:val="none"/>
-                <w:sz w:val="20"/>
-                <w:szCs w:val="20"/>
-                <w:color w:val="000000"/>
-              </w:rPr>
-              <w:t xml:space="preserve">B</w:t>
-            </w:r>
-          </w:p>
-        </w:tc>
-      </w:tr>
-      <w:tr>
-        <w:trPr>
-          <w:trHeight w:val="360" w:hRule="auto"/>
-        </w:trPr>
-        body5
-        <w:tc>
-          <w:tcPr>
-            <w:tcBorders>
-              <w:bottom w:val="single" w:sz="6" w:space="0" w:color="666666"/>
-              <w:top w:val="single" w:sz="6" w:space="0" w:color="666666"/>
-              <w:left w:val="single" w:sz="6" w:space="0" w:color="666666"/>
-              <w:right w:val="single" w:sz="6" w:space="0" w:color="666666"/>
-            </w:tcBorders>
-            <w:shd w:val="clear" w:color="auto" w:fill="FFFFFF"/>
-            <w:tcMar>
-              <w:top w:w="0" w:type="dxa"/>
-              <w:bottom w:w="0" w:type="dxa"/>
-              <w:left w:w="0" w:type="dxa"/>
-              <w:right w:w="0" w:type="dxa"/>
-            </w:tcMar>
-            <w:vAlign w:val="center"/>
-          </w:tcPr>
-          <w:p>
-            <w:pPr>
-              <w:pStyle w:val="Normal"/>
-              <w:jc w:val="left"/>
-              <w:pBdr>
-                <w:bottom w:val="none" w:sz="0" w:space="0" w:color="000000"/>
-                <w:top w:val="none" w:sz="0" w:space="0" w:color="000000"/>
-                <w:left w:val="none" w:sz="0" w:space="0" w:color="000000"/>
-                <w:right w:val="none" w:sz="0" w:space="0" w:color="000000"/>
-              </w:pBdr>
-              <w:spacing w:after="100" w:before="100" w:line="240"/>
-              <w:ind w:left="100" w:right="100" w:firstLine="0" w:firstLineChars="0"/>
-            </w:pPr>
-            <w:r xmlns:w="http://schemas.openxmlformats.org/wordprocessingml/2006/main" xmlns:wp="http://schemas.openxmlformats.org/drawingml/2006/wordprocessingDrawing" xmlns:r="http://schemas.openxmlformats.org/officeDocument/2006/relationships" xmlns:w14="http://schemas.microsoft.com/office/word/2010/wordml">
-              <w:rPr>
-                <w:rFonts w:ascii="Times" w:hAnsi="Times" w:eastAsia="Times" w:cs="Times"/>
-                <w:i w:val="false"/>
-                <w:b w:val="false"/>
-                <w:u w:val="none"/>
-                <w:sz w:val="20"/>
-                <w:szCs w:val="20"/>
-                <w:color w:val="000000"/>
-              </w:rPr>
-              <w:t xml:space="preserve">1</w:t>
-            </w:r>
-          </w:p>
-        </w:tc>
-        <w:tc>
-          <w:tcPr>
-            <w:tcBorders>
-              <w:bottom w:val="single" w:sz="6" w:space="0" w:color="666666"/>
-              <w:top w:val="single" w:sz="6" w:space="0" w:color="666666"/>
-              <w:left w:val="single" w:sz="6" w:space="0" w:color="666666"/>
-              <w:right w:val="single" w:sz="6" w:space="0" w:color="666666"/>
-            </w:tcBorders>
-            <w:shd w:val="clear" w:color="auto" w:fill="FFFFFF"/>
-            <w:tcMar>
-              <w:top w:w="0" w:type="dxa"/>
-              <w:bottom w:w="0" w:type="dxa"/>
-              <w:left w:w="0" w:type="dxa"/>
-              <w:right w:w="0" w:type="dxa"/>
-            </w:tcMar>
-            <w:vAlign w:val="center"/>
-          </w:tcPr>
-          <w:p>
-            <w:pPr>
-              <w:pStyle w:val="Normal"/>
-              <w:jc w:val="left"/>
-              <w:pBdr>
-                <w:bottom w:val="none" w:sz="0" w:space="0" w:color="000000"/>
-                <w:top w:val="none" w:sz="0" w:space="0" w:color="000000"/>
-                <w:left w:val="none" w:sz="0" w:space="0" w:color="000000"/>
-                <w:right w:val="none" w:sz="0" w:space="0" w:color="000000"/>
-              </w:pBdr>
-              <w:spacing w:after="100" w:before="100" w:line="240"/>
-              <w:ind w:left="100" w:right="100" w:firstLine="0" w:firstLineChars="0"/>
-            </w:pPr>
-            <w:r xmlns:w="http://schemas.openxmlformats.org/wordprocessingml/2006/main" xmlns:wp="http://schemas.openxmlformats.org/drawingml/2006/wordprocessingDrawing" xmlns:r="http://schemas.openxmlformats.org/officeDocument/2006/relationships" xmlns:w14="http://schemas.microsoft.com/office/word/2010/wordml">
-              <w:rPr>
-                <w:rFonts w:ascii="Times" w:hAnsi="Times" w:eastAsia="Times" w:cs="Times"/>
-                <w:i w:val="false"/>
-                <w:b w:val="false"/>
-                <w:u w:val="none"/>
-                <w:sz w:val="20"/>
-                <w:szCs w:val="20"/>
-                <w:color w:val="000000"/>
-              </w:rPr>
-              <w:t xml:space="preserve">No</w:t>
-            </w:r>
-          </w:p>
-        </w:tc>
-      </w:tr>
-      <w:tr>
-        <w:trPr>
-          <w:trHeight w:val="360" w:hRule="auto"/>
-        </w:trPr>
-        body6
-        <w:tc>
-          <w:tcPr>
-            <w:tcBorders>
-              <w:bottom w:val="single" w:sz="6" w:space="0" w:color="666666"/>
-              <w:top w:val="single" w:sz="6" w:space="0" w:color="666666"/>
-              <w:left w:val="single" w:sz="6" w:space="0" w:color="666666"/>
-              <w:right w:val="single" w:sz="6" w:space="0" w:color="666666"/>
-            </w:tcBorders>
-            <w:shd w:val="clear" w:color="auto" w:fill="FFFFFF"/>
-            <w:tcMar>
-              <w:top w:w="0" w:type="dxa"/>
-              <w:bottom w:w="0" w:type="dxa"/>
-              <w:left w:w="0" w:type="dxa"/>
-              <w:right w:w="0" w:type="dxa"/>
-            </w:tcMar>
-            <w:vAlign w:val="center"/>
-          </w:tcPr>
-          <w:p>
-            <w:pPr>
-              <w:pStyle w:val="Normal"/>
-              <w:jc w:val="left"/>
-              <w:pBdr>
-                <w:bottom w:val="none" w:sz="0" w:space="0" w:color="000000"/>
-                <w:top w:val="none" w:sz="0" w:space="0" w:color="000000"/>
-                <w:left w:val="none" w:sz="0" w:space="0" w:color="000000"/>
-                <w:right w:val="none" w:sz="0" w:space="0" w:color="000000"/>
-              </w:pBdr>
-              <w:spacing w:after="100" w:before="100" w:line="240"/>
-              <w:ind w:left="100" w:right="100" w:firstLine="0" w:firstLineChars="0"/>
-            </w:pPr>
-            <w:r xmlns:w="http://schemas.openxmlformats.org/wordprocessingml/2006/main" xmlns:wp="http://schemas.openxmlformats.org/drawingml/2006/wordprocessingDrawing" xmlns:r="http://schemas.openxmlformats.org/officeDocument/2006/relationships" xmlns:w14="http://schemas.microsoft.com/office/word/2010/wordml">
-              <w:rPr>
-                <w:rFonts w:ascii="Times" w:hAnsi="Times" w:eastAsia="Times" w:cs="Times"/>
-                <w:i w:val="false"/>
-                <w:b w:val="false"/>
-                <w:u w:val="none"/>
-                <w:sz w:val="20"/>
-                <w:szCs w:val="20"/>
-                <w:color w:val="000000"/>
-              </w:rPr>
-              <w:t xml:space="preserve">2</w:t>
-            </w:r>
-          </w:p>
-        </w:tc>
-        <w:tc>
-          <w:tcPr>
-            <w:tcBorders>
-              <w:bottom w:val="single" w:sz="6" w:space="0" w:color="666666"/>
-              <w:top w:val="single" w:sz="6" w:space="0" w:color="666666"/>
-              <w:left w:val="single" w:sz="6" w:space="0" w:color="666666"/>
-              <w:right w:val="single" w:sz="6" w:space="0" w:color="666666"/>
-            </w:tcBorders>
-            <w:shd w:val="clear" w:color="auto" w:fill="FFFFFF"/>
-            <w:tcMar>
-              <w:top w:w="0" w:type="dxa"/>
-              <w:bottom w:w="0" w:type="dxa"/>
-              <w:left w:w="0" w:type="dxa"/>
-              <w:right w:w="0" w:type="dxa"/>
-            </w:tcMar>
-            <w:vAlign w:val="center"/>
-          </w:tcPr>
-          <w:p>
-            <w:pPr>
-              <w:pStyle w:val="Normal"/>
-              <w:jc w:val="left"/>
-              <w:pBdr>
-                <w:bottom w:val="none" w:sz="0" w:space="0" w:color="000000"/>
-                <w:top w:val="none" w:sz="0" w:space="0" w:color="000000"/>
-                <w:left w:val="none" w:sz="0" w:space="0" w:color="000000"/>
-                <w:right w:val="none" w:sz="0" w:space="0" w:color="000000"/>
-              </w:pBdr>
-              <w:spacing w:after="100" w:before="100" w:line="240"/>
-              <w:ind w:left="100" w:right="100" w:firstLine="0" w:firstLineChars="0"/>
-            </w:pPr>
-            <w:r xmlns:w="http://schemas.openxmlformats.org/wordprocessingml/2006/main" xmlns:wp="http://schemas.openxmlformats.org/drawingml/2006/wordprocessingDrawing" xmlns:r="http://schemas.openxmlformats.org/officeDocument/2006/relationships" xmlns:w14="http://schemas.microsoft.com/office/word/2010/wordml">
-              <w:rPr>
-                <w:rFonts w:ascii="Times" w:hAnsi="Times" w:eastAsia="Times" w:cs="Times"/>
-                <w:i w:val="false"/>
-                <w:b w:val="false"/>
-                <w:u w:val="none"/>
-                <w:sz w:val="20"/>
-                <w:szCs w:val="20"/>
-                <w:color w:val="000000"/>
-              </w:rPr>
-              <w:t xml:space="preserve">No</w:t>
-            </w:r>
-          </w:p>
+          <w:bookmarkEnd w:id="42"/>
         </w:tc>
       </w:tr>
     </w:tbl>
-    <w:bookmarkEnd w:id="40"/>
     <w:p>
       <w:r>
         <w:br w:type="page"/>
       </w:r>
     </w:p>
-    <w:bookmarkEnd w:id="41"/>
-    <w:bookmarkStart w:id="45" w:name="supplemental-figures"/>
+    <w:bookmarkEnd w:id="43"/>
+    <w:bookmarkStart w:id="47" w:name="supplemental-figures"/>
     <w:p>
       <w:pPr>
         <w:pStyle w:val="Heading1"/>
@@ -2017,78 +2117,85 @@
         <w:t xml:space="preserve">Supplemental figures</w:t>
       </w:r>
     </w:p>
-    <w:bookmarkStart w:id="44" w:name="lem-sample"/>
-    <w:p>
-      <w:pPr>
-        <w:pStyle w:val="FirstParagraph"/>
-      </w:pPr>
-      <w:r>
-        <w:rPr>
-          <w:bCs/>
-          <w:b/>
-        </w:rPr>
-        <w:t xml:space="preserve">Figure S 1</w:t>
-      </w:r>
-      <w:r>
-        <w:rPr>
-          <w:bCs/>
-          <w:b/>
-        </w:rPr>
-        <w:t xml:space="preserve"> </w:t>
-      </w:r>
-      <w:r>
-        <w:t xml:space="preserve">Figure caption here.</w:t>
-      </w:r>
-    </w:p>
-    <w:p>
-      <w:pPr>
-        <w:pStyle w:val="BodyText"/>
-      </w:pPr>
-      <w:r>
-        <w:drawing>
-          <wp:inline>
-            <wp:extent cx="4587290" cy="917458"/>
-            <wp:effectExtent b="0" l="0" r="0" t="0"/>
-            <wp:docPr descr="" title="" id="42" name="Picture"/>
-            <a:graphic>
-              <a:graphicData uri="http://schemas.openxmlformats.org/drawingml/2006/picture">
-                <pic:pic>
-                  <pic:nvPicPr>
-                    <pic:cNvPr descr="../4_output/figs/figure.png" id="43" name="Picture"/>
-                    <pic:cNvPicPr>
-                      <a:picLocks noChangeArrowheads="1" noChangeAspect="1"/>
-                    </pic:cNvPicPr>
-                  </pic:nvPicPr>
-                  <pic:blipFill>
-                    <a:blip r:embed="rId33"/>
-                    <a:stretch>
-                      <a:fillRect/>
-                    </a:stretch>
-                  </pic:blipFill>
-                  <pic:spPr bwMode="auto">
-                    <a:xfrm>
-                      <a:off x="0" y="0"/>
-                      <a:ext cx="4587290" cy="917458"/>
-                    </a:xfrm>
-                    <a:prstGeom prst="rect">
-                      <a:avLst/>
-                    </a:prstGeom>
-                    <a:noFill/>
-                    <a:ln w="9525">
-                      <a:noFill/>
-                      <a:headEnd/>
-                      <a:tailEnd/>
-                    </a:ln>
-                  </pic:spPr>
-                </pic:pic>
-              </a:graphicData>
-            </a:graphic>
-          </wp:inline>
-        </w:drawing>
-      </w:r>
-    </w:p>
-    <w:bookmarkEnd w:id="44"/>
-    <w:bookmarkEnd w:id="45"/>
+    <w:tbl>
+      <w:tblPr>
+        <w:tblStyle w:val="Table"/>
+        <w:tblW w:type="pct" w:w="5000"/>
+        <w:tblLayout w:type="fixed"/>
+        <w:tblLook w:firstRow="0" w:lastRow="0" w:firstColumn="0" w:lastColumn="0" w:noHBand="0" w:noVBand="0" w:val="0000"/>
+      </w:tblPr>
+      <w:tblGrid>
+        <w:gridCol w:w="7920"/>
+      </w:tblGrid>
+      <w:tr>
+        <w:tc>
+          <w:tcPr/>
+          <w:bookmarkStart w:id="46" w:name="suppfig-sample"/>
+          <w:p>
+            <w:pPr>
+              <w:jc w:val="center"/>
+            </w:pPr>
+            <w:r>
+              <w:drawing>
+                <wp:inline>
+                  <wp:extent cx="4587290" cy="917458"/>
+                  <wp:effectExtent b="0" l="0" r="0" t="0"/>
+                  <wp:docPr descr="" title="" id="44" name="Picture"/>
+                  <a:graphic>
+                    <a:graphicData uri="http://schemas.openxmlformats.org/drawingml/2006/picture">
+                      <pic:pic>
+                        <pic:nvPicPr>
+                          <pic:cNvPr descr="../4_output/figs/figure.png" id="45" name="Picture"/>
+                          <pic:cNvPicPr>
+                            <a:picLocks noChangeArrowheads="1" noChangeAspect="1"/>
+                          </pic:cNvPicPr>
+                        </pic:nvPicPr>
+                        <pic:blipFill>
+                          <a:blip r:embed="rId33"/>
+                          <a:stretch>
+                            <a:fillRect/>
+                          </a:stretch>
+                        </pic:blipFill>
+                        <pic:spPr bwMode="auto">
+                          <a:xfrm>
+                            <a:off x="0" y="0"/>
+                            <a:ext cx="4587290" cy="917458"/>
+                          </a:xfrm>
+                          <a:prstGeom prst="rect">
+                            <a:avLst/>
+                          </a:prstGeom>
+                          <a:noFill/>
+                          <a:ln w="9525">
+                            <a:noFill/>
+                            <a:headEnd/>
+                            <a:tailEnd/>
+                          </a:ln>
+                        </pic:spPr>
+                      </pic:pic>
+                    </a:graphicData>
+                  </a:graphic>
+                </wp:inline>
+              </w:drawing>
+            </w:r>
+          </w:p>
+          <w:p>
+            <w:pPr>
+              <w:jc w:val="center"/>
+            </w:pPr>
+            <w:pPr>
+              <w:jc w:val="start"/>
+              <w:spacing w:before="200"/>
+              <w:pStyle w:val="ImageCaption"/>
+            </w:pPr>
+            <w:r>
+              <w:t xml:space="preserve">Figure S1: Figure caption here.</w:t>
+            </w:r>
+          </w:p>
+          <w:bookmarkEnd w:id="46"/>
+        </w:tc>
+      </w:tr>
+    </w:tbl>
+    <w:bookmarkEnd w:id="47"/>
     <w:sectPr>
       <w:footerReference r:id="rId9" w:type="default"/>
       <w:pgSz w:h="15840" w:w="12240"/>
@@ -2750,14 +2857,14 @@
     </w:lvl>
   </w:abstractNum>
   <w:abstractNum w:abstractNumId="990">
-    <w:nsid w:val="A990"/>
+    <w:nsid w:val="0000A990"/>
     <w:multiLevelType w:val="multilevel"/>
     <w:lvl w:ilvl="0">
       <w:numFmt w:val="bullet"/>
       <w:lvlText w:val=" "/>
       <w:lvlJc w:val="left"/>
       <w:pPr>
-        <w:ind w:left="720" w:hanging="480"/>
+        <w:ind w:left="720" w:hanging="360"/>
       </w:pPr>
     </w:lvl>
     <w:lvl w:ilvl="1">
@@ -2765,7 +2872,7 @@
       <w:lvlText w:val=" "/>
       <w:lvlJc w:val="left"/>
       <w:pPr>
-        <w:ind w:left="1440" w:hanging="480"/>
+        <w:ind w:left="1440" w:hanging="360"/>
       </w:pPr>
     </w:lvl>
     <w:lvl w:ilvl="2">
@@ -2773,7 +2880,7 @@
       <w:lvlText w:val=" "/>
       <w:lvlJc w:val="left"/>
       <w:pPr>
-        <w:ind w:left="2160" w:hanging="480"/>
+        <w:ind w:left="2160" w:hanging="360"/>
       </w:pPr>
     </w:lvl>
     <w:lvl w:ilvl="3">
@@ -2781,7 +2888,7 @@
       <w:lvlText w:val=" "/>
       <w:lvlJc w:val="left"/>
       <w:pPr>
-        <w:ind w:left="2880" w:hanging="480"/>
+        <w:ind w:left="2880" w:hanging="360"/>
       </w:pPr>
     </w:lvl>
     <w:lvl w:ilvl="4">
@@ -2789,7 +2896,7 @@
       <w:lvlText w:val=" "/>
       <w:lvlJc w:val="left"/>
       <w:pPr>
-        <w:ind w:left="3600" w:hanging="480"/>
+        <w:ind w:left="3600" w:hanging="360"/>
       </w:pPr>
     </w:lvl>
     <w:lvl w:ilvl="5">
@@ -2797,7 +2904,7 @@
       <w:lvlText w:val=" "/>
       <w:lvlJc w:val="left"/>
       <w:pPr>
-        <w:ind w:left="4320" w:hanging="480"/>
+        <w:ind w:left="4320" w:hanging="360"/>
       </w:pPr>
     </w:lvl>
     <w:lvl w:ilvl="6">
@@ -2805,7 +2912,7 @@
       <w:lvlText w:val=" "/>
       <w:lvlJc w:val="left"/>
       <w:pPr>
-        <w:ind w:left="5040" w:hanging="480"/>
+        <w:ind w:left="5040" w:hanging="360"/>
       </w:pPr>
     </w:lvl>
     <w:lvl w:ilvl="7">
@@ -2813,7 +2920,7 @@
       <w:lvlText w:val=" "/>
       <w:lvlJc w:val="left"/>
       <w:pPr>
-        <w:ind w:left="5760" w:hanging="480"/>
+        <w:ind w:left="5760" w:hanging="360"/>
       </w:pPr>
     </w:lvl>
     <w:lvl w:ilvl="8">
@@ -2821,7 +2928,7 @@
       <w:lvlText w:val=" "/>
       <w:lvlJc w:val="left"/>
       <w:pPr>
-        <w:ind w:left="6480" w:hanging="480"/>
+        <w:ind w:left="6480" w:hanging="360"/>
       </w:pPr>
     </w:lvl>
   </w:abstractNum>
@@ -4255,6 +4362,11 @@
       <w:color w:val="808080"/>
     </w:rPr>
   </w:style>
+  <w:style w:type="paragraph" w:customStyle="1" w:styleId="no_indent">
+    <w:name w:val="no_indent"/>
+    <w:basedOn w:val="BodyText"/>
+    <w:qFormat/>
+  </w:style>
 </w:styles>
 </file>
 

</xml_diff>